<commit_message>
Added checking in generating zero delimited string, only 1 level depth is allowed. Renamed tcpClient to TcpClient.
</commit_message>
<xml_diff>
--- a/docs/tcpFixServer.docx
+++ b/docs/tcpFixServer.docx
@@ -1,41 +1,34 @@
 
 <file path=word/document.xml><?xml version="1.0" encoding="utf-8"?>
-<w:document xmlns:o="urn:schemas-microsoft-com:office:office" xmlns:r="http://schemas.openxmlformats.org/officeDocument/2006/relationships" xmlns:v="urn:schemas-microsoft-com:vml" xmlns:w="http://schemas.openxmlformats.org/wordprocessingml/2006/main" xmlns:w10="urn:schemas-microsoft-com:office:word" xmlns:wp="http://schemas.openxmlformats.org/drawingml/2006/wordprocessingDrawing" xmlns:wps="http://schemas.microsoft.com/office/word/2010/wordprocessingShape" xmlns:wpg="http://schemas.microsoft.com/office/word/2010/wordprocessingGroup" xmlns:mc="http://schemas.openxmlformats.org/markup-compatibility/2006" xmlns:wp14="http://schemas.microsoft.com/office/word/2010/wordprocessingDrawing" xmlns:w14="http://schemas.microsoft.com/office/word/2010/wordml" mc:Ignorable="w14 wp14">
+<w:document xmlns:o="urn:schemas-microsoft-com:office:office" xmlns:r="http://schemas.openxmlformats.org/officeDocument/2006/relationships" xmlns:v="urn:schemas-microsoft-com:vml" xmlns:w="http://schemas.openxmlformats.org/wordprocessingml/2006/main" xmlns:w10="urn:schemas-microsoft-com:office:word" xmlns:wp="http://schemas.openxmlformats.org/drawingml/2006/wordprocessingDrawing">
   <w:body>
     <w:p>
       <w:pPr>
-        <w:pStyle w:val="Heading1"/>
+        <w:pStyle w:val="style1"/>
         <w:numPr>
           <w:ilvl w:val="0"/>
           <w:numId w:val="7"/>
         </w:numPr>
-        <w:spacing w:before="240" w:after="120"/>
+        <w:spacing w:after="120" w:before="240"/>
+        <w:contextualSpacing w:val="false"/>
         <w:jc w:val="center"/>
+      </w:pPr>
+      <w:r>
         <w:rPr>
           <w:sz w:val="40"/>
           <w:szCs w:val="40"/>
         </w:rPr>
-      </w:pPr>
-      <w:r>
-        <w:rPr>
-          <w:sz w:val="40"/>
-          <w:szCs w:val="40"/>
-        </w:rPr>
         <w:t>TCP communication with FIX initiator</w:t>
         <w:br/>
       </w:r>
     </w:p>
     <w:p>
       <w:pPr>
-        <w:pStyle w:val="Heading2"/>
+        <w:pStyle w:val="style2"/>
         <w:numPr>
           <w:ilvl w:val="1"/>
           <w:numId w:val="7"/>
         </w:numPr>
-        <w:rPr>
-          <w:sz w:val="36"/>
-          <w:szCs w:val="36"/>
-        </w:rPr>
       </w:pPr>
       <w:r>
         <w:rPr>
@@ -49,12 +42,11 @@
     </w:p>
     <w:p>
       <w:pPr>
-        <w:pStyle w:val="TextBody"/>
+        <w:pStyle w:val="style32"/>
         <w:numPr>
           <w:ilvl w:val="0"/>
           <w:numId w:val="8"/>
         </w:numPr>
-        <w:rPr/>
       </w:pPr>
       <w:r>
         <w:rPr/>
@@ -63,12 +55,11 @@
     </w:p>
     <w:p>
       <w:pPr>
-        <w:pStyle w:val="TextBody"/>
+        <w:pStyle w:val="style32"/>
         <w:numPr>
           <w:ilvl w:val="0"/>
           <w:numId w:val="8"/>
         </w:numPr>
-        <w:rPr/>
       </w:pPr>
       <w:r>
         <w:rPr/>
@@ -88,12 +79,11 @@
     </w:p>
     <w:p>
       <w:pPr>
-        <w:pStyle w:val="TextBody"/>
+        <w:pStyle w:val="style32"/>
         <w:numPr>
           <w:ilvl w:val="0"/>
           <w:numId w:val="8"/>
         </w:numPr>
-        <w:rPr/>
       </w:pPr>
       <w:r>
         <w:rPr/>
@@ -102,13 +92,12 @@
     </w:p>
     <w:p>
       <w:pPr>
-        <w:pStyle w:val="TextBody"/>
+        <w:pStyle w:val="style32"/>
         <w:numPr>
           <w:ilvl w:val="0"/>
           <w:numId w:val="9"/>
         </w:numPr>
-        <w:ind w:left="1418" w:hanging="360"/>
-        <w:rPr/>
+        <w:ind w:hanging="360" w:left="1418" w:right="0"/>
       </w:pPr>
       <w:r>
         <w:rPr/>
@@ -117,13 +106,12 @@
     </w:p>
     <w:p>
       <w:pPr>
-        <w:pStyle w:val="TextBody"/>
+        <w:pStyle w:val="style32"/>
         <w:numPr>
           <w:ilvl w:val="0"/>
           <w:numId w:val="9"/>
         </w:numPr>
-        <w:ind w:left="1418" w:hanging="360"/>
-        <w:rPr/>
+        <w:ind w:hanging="360" w:left="1418" w:right="0"/>
       </w:pPr>
       <w:r>
         <w:rPr/>
@@ -132,12 +120,11 @@
     </w:p>
     <w:p>
       <w:pPr>
-        <w:pStyle w:val="TextBody"/>
+        <w:pStyle w:val="style32"/>
         <w:numPr>
           <w:ilvl w:val="0"/>
           <w:numId w:val="10"/>
         </w:numPr>
-        <w:rPr/>
       </w:pPr>
       <w:r>
         <w:rPr/>
@@ -146,12 +133,11 @@
     </w:p>
     <w:p>
       <w:pPr>
-        <w:pStyle w:val="TextBody"/>
+        <w:pStyle w:val="style32"/>
         <w:numPr>
           <w:ilvl w:val="0"/>
           <w:numId w:val="11"/>
         </w:numPr>
-        <w:rPr/>
       </w:pPr>
       <w:r>
         <w:rPr/>
@@ -160,24 +146,15 @@
     </w:p>
     <w:p>
       <w:pPr>
-        <w:pStyle w:val="TextBody"/>
+        <w:pStyle w:val="style32"/>
         <w:numPr>
           <w:ilvl w:val="0"/>
           <w:numId w:val="11"/>
         </w:numPr>
-        <w:rPr/>
-      </w:pPr>
-      <w:r>
-        <w:rPr/>
-        <w:t xml:space="preserve">Send </w:t>
-      </w:r>
-      <w:r>
-        <w:rPr/>
-        <w:t xml:space="preserve">a </w:t>
-      </w:r>
-      <w:r>
-        <w:rPr/>
-        <w:t xml:space="preserve">correct </w:t>
+      </w:pPr>
+      <w:r>
+        <w:rPr/>
+        <w:t xml:space="preserve">Send a correct </w:t>
       </w:r>
       <w:r>
         <w:rPr>
@@ -193,12 +170,11 @@
     </w:p>
     <w:p>
       <w:pPr>
-        <w:pStyle w:val="TextBody"/>
+        <w:pStyle w:val="style32"/>
         <w:numPr>
           <w:ilvl w:val="0"/>
           <w:numId w:val="12"/>
         </w:numPr>
-        <w:rPr/>
       </w:pPr>
       <w:r>
         <w:rPr/>
@@ -218,15 +194,11 @@
     </w:p>
     <w:p>
       <w:pPr>
-        <w:pStyle w:val="Heading2"/>
+        <w:pStyle w:val="style2"/>
         <w:numPr>
           <w:ilvl w:val="1"/>
           <w:numId w:val="1"/>
         </w:numPr>
-        <w:rPr>
-          <w:sz w:val="36"/>
-          <w:szCs w:val="36"/>
-        </w:rPr>
       </w:pPr>
       <w:r>
         <w:rPr>
@@ -240,15 +212,11 @@
     </w:p>
     <w:p>
       <w:pPr>
-        <w:pStyle w:val="Heading3"/>
+        <w:pStyle w:val="style3"/>
         <w:numPr>
           <w:ilvl w:val="2"/>
           <w:numId w:val="1"/>
         </w:numPr>
-        <w:rPr>
-          <w:sz w:val="32"/>
-          <w:szCs w:val="32"/>
-        </w:rPr>
       </w:pPr>
       <w:r>
         <w:rPr>
@@ -262,13 +230,12 @@
     </w:p>
     <w:p>
       <w:pPr>
-        <w:pStyle w:val="TextBody"/>
+        <w:pStyle w:val="style32"/>
         <w:numPr>
           <w:ilvl w:val="0"/>
           <w:numId w:val="2"/>
         </w:numPr>
-        <w:ind w:left="1418" w:hanging="360"/>
-        <w:rPr/>
+        <w:ind w:hanging="360" w:left="1418" w:right="0"/>
       </w:pPr>
       <w:r>
         <w:rPr/>
@@ -277,35 +244,25 @@
     </w:p>
     <w:p>
       <w:pPr>
-        <w:pStyle w:val="TextBody"/>
+        <w:pStyle w:val="style32"/>
         <w:numPr>
           <w:ilvl w:val="0"/>
           <w:numId w:val="2"/>
         </w:numPr>
-        <w:ind w:left="1418" w:hanging="360"/>
-        <w:rPr/>
-      </w:pPr>
-      <w:r>
-        <w:rPr/>
-        <w:t>Method invocation / Rece</w:t>
-      </w:r>
-      <w:r>
-        <w:rPr/>
-        <w:t>i</w:t>
-      </w:r>
-      <w:r>
-        <w:rPr/>
-        <w:t>ving data (event listening)</w:t>
-      </w:r>
-    </w:p>
-    <w:p>
-      <w:pPr>
-        <w:pStyle w:val="Heading2"/>
+        <w:ind w:hanging="360" w:left="1418" w:right="0"/>
+      </w:pPr>
+      <w:r>
+        <w:rPr/>
+        <w:t>Method invocation / Receiving data (event listening)</w:t>
+      </w:r>
+    </w:p>
+    <w:p>
+      <w:pPr>
+        <w:pStyle w:val="style2"/>
         <w:numPr>
           <w:ilvl w:val="1"/>
           <w:numId w:val="1"/>
         </w:numPr>
-        <w:rPr/>
       </w:pPr>
       <w:r>
         <w:rPr>
@@ -339,12 +296,11 @@
     </w:p>
     <w:p>
       <w:pPr>
-        <w:pStyle w:val="TextBody"/>
+        <w:pStyle w:val="style32"/>
         <w:numPr>
           <w:ilvl w:val="0"/>
           <w:numId w:val="4"/>
         </w:numPr>
-        <w:rPr/>
       </w:pPr>
       <w:r>
         <w:rPr/>
@@ -358,25 +314,16 @@
       </w:r>
       <w:r>
         <w:rPr/>
-        <w:t xml:space="preserve"> connection </w:t>
-      </w:r>
-      <w:r>
-        <w:rPr/>
-        <w:t xml:space="preserve">(connect a socket) </w:t>
-      </w:r>
-      <w:r>
-        <w:rPr/>
-        <w:t>with TCP server</w:t>
-      </w:r>
-    </w:p>
-    <w:p>
-      <w:pPr>
-        <w:pStyle w:val="TextBody"/>
+        <w:t xml:space="preserve"> connection (connect a socket) with TCP server</w:t>
+      </w:r>
+    </w:p>
+    <w:p>
+      <w:pPr>
+        <w:pStyle w:val="style32"/>
         <w:numPr>
           <w:ilvl w:val="0"/>
           <w:numId w:val="4"/>
         </w:numPr>
-        <w:rPr/>
       </w:pPr>
       <w:r>
         <w:rPr/>
@@ -385,7 +332,8 @@
       <w:hyperlink w:anchor="credentials">
         <w:r>
           <w:rPr>
-            <w:rStyle w:val="InternetLink"/>
+            <w:rStyle w:val="style18"/>
+            <w:rStyle w:val="style18"/>
           </w:rPr>
           <w:t>credentials</w:t>
         </w:r>
@@ -397,12 +345,11 @@
     </w:p>
     <w:p>
       <w:pPr>
-        <w:pStyle w:val="TextBody"/>
+        <w:pStyle w:val="style32"/>
         <w:numPr>
           <w:ilvl w:val="0"/>
           <w:numId w:val="4"/>
         </w:numPr>
-        <w:rPr/>
       </w:pPr>
       <w:r>
         <w:rPr/>
@@ -411,12 +358,11 @@
     </w:p>
     <w:p>
       <w:pPr>
-        <w:pStyle w:val="TextBody"/>
+        <w:pStyle w:val="style32"/>
         <w:numPr>
           <w:ilvl w:val="0"/>
           <w:numId w:val="4"/>
         </w:numPr>
-        <w:rPr/>
       </w:pPr>
       <w:r>
         <w:rPr/>
@@ -443,12 +389,11 @@
     </w:p>
     <w:p>
       <w:pPr>
-        <w:pStyle w:val="TextBody"/>
+        <w:pStyle w:val="style32"/>
         <w:numPr>
           <w:ilvl w:val="0"/>
           <w:numId w:val="4"/>
         </w:numPr>
-        <w:rPr/>
       </w:pPr>
       <w:r>
         <w:rPr/>
@@ -457,12 +402,11 @@
     </w:p>
     <w:p>
       <w:pPr>
-        <w:pStyle w:val="TextBody"/>
+        <w:pStyle w:val="style32"/>
         <w:numPr>
           <w:ilvl w:val="0"/>
           <w:numId w:val="4"/>
         </w:numPr>
-        <w:rPr/>
       </w:pPr>
       <w:r>
         <w:rPr/>
@@ -476,25 +420,16 @@
       </w:r>
       <w:r>
         <w:rPr/>
-        <w:t xml:space="preserve"> connection </w:t>
-      </w:r>
-      <w:r>
-        <w:rPr/>
-        <w:t xml:space="preserve">(connect a socket) </w:t>
-      </w:r>
-      <w:r>
-        <w:rPr/>
-        <w:t>with TCP server</w:t>
-      </w:r>
-    </w:p>
-    <w:p>
-      <w:pPr>
-        <w:pStyle w:val="TextBody"/>
+        <w:t xml:space="preserve"> connection (connect a socket) with TCP server</w:t>
+      </w:r>
+    </w:p>
+    <w:p>
+      <w:pPr>
+        <w:pStyle w:val="style32"/>
         <w:numPr>
           <w:ilvl w:val="0"/>
           <w:numId w:val="4"/>
         </w:numPr>
-        <w:rPr/>
       </w:pPr>
       <w:r>
         <w:rPr/>
@@ -503,7 +438,8 @@
       <w:hyperlink w:anchor="secret">
         <w:r>
           <w:rPr>
-            <w:rStyle w:val="InternetLink"/>
+            <w:rStyle w:val="style18"/>
+            <w:rStyle w:val="style18"/>
           </w:rPr>
           <w:t>secret key</w:t>
         </w:r>
@@ -515,12 +451,11 @@
     </w:p>
     <w:p>
       <w:pPr>
-        <w:pStyle w:val="TextBody"/>
+        <w:pStyle w:val="style32"/>
         <w:numPr>
           <w:ilvl w:val="0"/>
           <w:numId w:val="4"/>
         </w:numPr>
-        <w:rPr/>
       </w:pPr>
       <w:r>
         <w:rPr/>
@@ -529,12 +464,11 @@
     </w:p>
     <w:p>
       <w:pPr>
-        <w:pStyle w:val="TextBody"/>
+        <w:pStyle w:val="style32"/>
         <w:numPr>
           <w:ilvl w:val="0"/>
           <w:numId w:val="4"/>
         </w:numPr>
-        <w:rPr/>
       </w:pPr>
       <w:r>
         <w:rPr/>
@@ -556,12 +490,11 @@
     </w:p>
     <w:p>
       <w:pPr>
-        <w:pStyle w:val="TextBody"/>
+        <w:pStyle w:val="style32"/>
         <w:numPr>
           <w:ilvl w:val="0"/>
           <w:numId w:val="4"/>
         </w:numPr>
-        <w:rPr/>
       </w:pPr>
       <w:r>
         <w:rPr/>
@@ -583,12 +516,11 @@
     </w:p>
     <w:p>
       <w:pPr>
-        <w:pStyle w:val="Heading2"/>
+        <w:pStyle w:val="style2"/>
         <w:numPr>
           <w:ilvl w:val="1"/>
           <w:numId w:val="1"/>
         </w:numPr>
-        <w:rPr/>
       </w:pPr>
       <w:r>
         <w:rPr>
@@ -602,12 +534,11 @@
     </w:p>
     <w:p>
       <w:pPr>
-        <w:pStyle w:val="TextBody"/>
+        <w:pStyle w:val="style32"/>
         <w:numPr>
           <w:ilvl w:val="0"/>
           <w:numId w:val="6"/>
         </w:numPr>
-        <w:rPr/>
       </w:pPr>
       <w:r>
         <w:rPr/>
@@ -616,12 +547,11 @@
     </w:p>
     <w:p>
       <w:pPr>
-        <w:pStyle w:val="TextBody"/>
+        <w:pStyle w:val="style32"/>
         <w:numPr>
           <w:ilvl w:val="0"/>
           <w:numId w:val="6"/>
         </w:numPr>
-        <w:rPr/>
       </w:pPr>
       <w:r>
         <w:rPr/>
@@ -630,7 +560,8 @@
       <w:hyperlink w:anchor="error">
         <w:r>
           <w:rPr>
-            <w:rStyle w:val="InternetLink"/>
+            <w:rStyle w:val="style18"/>
+            <w:rStyle w:val="style18"/>
           </w:rPr>
           <w:t>error message</w:t>
         </w:r>
@@ -642,12 +573,11 @@
     </w:p>
     <w:p>
       <w:pPr>
-        <w:pStyle w:val="TextBody"/>
+        <w:pStyle w:val="style32"/>
         <w:numPr>
           <w:ilvl w:val="0"/>
           <w:numId w:val="6"/>
         </w:numPr>
-        <w:rPr/>
       </w:pPr>
       <w:r>
         <w:rPr/>
@@ -656,12 +586,11 @@
     </w:p>
     <w:p>
       <w:pPr>
-        <w:pStyle w:val="TextBody"/>
+        <w:pStyle w:val="style32"/>
         <w:numPr>
           <w:ilvl w:val="0"/>
           <w:numId w:val="6"/>
         </w:numPr>
-        <w:rPr/>
       </w:pPr>
       <w:r>
         <w:rPr/>
@@ -670,12 +599,11 @@
     </w:p>
     <w:p>
       <w:pPr>
-        <w:pStyle w:val="TextBody"/>
+        <w:pStyle w:val="style32"/>
         <w:numPr>
           <w:ilvl w:val="0"/>
           <w:numId w:val="6"/>
         </w:numPr>
-        <w:rPr/>
       </w:pPr>
       <w:r>
         <w:rPr/>
@@ -684,7 +612,8 @@
       <w:hyperlink w:anchor="error">
         <w:r>
           <w:rPr>
-            <w:rStyle w:val="InternetLink"/>
+            <w:rStyle w:val="style18"/>
+            <w:rStyle w:val="style18"/>
           </w:rPr>
           <w:t>error message</w:t>
         </w:r>
@@ -696,12 +625,11 @@
     </w:p>
     <w:p>
       <w:pPr>
-        <w:pStyle w:val="TextBody"/>
+        <w:pStyle w:val="style32"/>
         <w:numPr>
           <w:ilvl w:val="0"/>
           <w:numId w:val="6"/>
         </w:numPr>
-        <w:rPr/>
       </w:pPr>
       <w:r>
         <w:rPr/>
@@ -710,20 +638,19 @@
     </w:p>
     <w:p>
       <w:pPr>
-        <w:pStyle w:val="TextBody"/>
+        <w:pStyle w:val="style32"/>
         <w:numPr>
           <w:ilvl w:val="0"/>
           <w:numId w:val="6"/>
         </w:numPr>
-        <w:rPr/>
       </w:pPr>
       <w:r>
         <w:rPr/>
         <w:drawing>
-          <wp:inline distT="0" distB="0" distL="0" distR="0">
+          <wp:inline distB="0" distL="0" distR="0" distT="0">
             <wp:extent cx="5238115" cy="6066790"/>
-            <wp:effectExtent l="0" t="0" r="0" b="0"/>
-            <wp:docPr id="1" name="Picture 10" descr=""/>
+            <wp:effectExtent b="0" l="0" r="0" t="0"/>
+            <wp:docPr descr="" id="0" name="Picture"/>
             <wp:cNvGraphicFramePr>
               <a:graphicFrameLocks xmlns:a="http://schemas.openxmlformats.org/drawingml/2006/main" noChangeAspect="1"/>
             </wp:cNvGraphicFramePr>
@@ -731,13 +658,14 @@
               <a:graphicData uri="http://schemas.openxmlformats.org/drawingml/2006/picture">
                 <pic:pic xmlns:pic="http://schemas.openxmlformats.org/drawingml/2006/picture">
                   <pic:nvPicPr>
-                    <pic:cNvPr id="1" name="Picture 10" descr=""/>
+                    <pic:cNvPr descr="" id="0" name="Picture"/>
                     <pic:cNvPicPr>
-                      <a:picLocks noChangeAspect="1" noChangeArrowheads="1"/>
+                      <a:picLocks noChangeArrowheads="1" noChangeAspect="1"/>
                     </pic:cNvPicPr>
                   </pic:nvPicPr>
                   <pic:blipFill>
                     <a:blip r:embed="rId2"/>
+                    <a:srcRect/>
                     <a:stretch>
                       <a:fillRect/>
                     </a:stretch>
@@ -767,17 +695,17 @@
     </w:p>
     <w:p>
       <w:pPr>
-        <w:pStyle w:val="Heading2"/>
+        <w:pStyle w:val="style2"/>
         <w:numPr>
           <w:ilvl w:val="1"/>
           <w:numId w:val="1"/>
         </w:numPr>
-        <w:rPr/>
       </w:pPr>
       <w:hyperlink w:anchor="method">
         <w:r>
           <w:rPr>
-            <w:rStyle w:val="InternetLink"/>
+            <w:rStyle w:val="style18"/>
+            <w:rStyle w:val="style18"/>
             <w:b w:val="false"/>
             <w:bCs w:val="false"/>
             <w:i w:val="false"/>
@@ -802,7 +730,8 @@
       <w:hyperlink w:anchor="event">
         <w:r>
           <w:rPr>
-            <w:rStyle w:val="InternetLink"/>
+            <w:rStyle w:val="style18"/>
+            <w:rStyle w:val="style18"/>
             <w:b w:val="false"/>
             <w:bCs w:val="false"/>
             <w:i w:val="false"/>
@@ -816,13 +745,12 @@
     </w:p>
     <w:p>
       <w:pPr>
-        <w:pStyle w:val="TextBody"/>
+        <w:pStyle w:val="style32"/>
         <w:numPr>
           <w:ilvl w:val="0"/>
           <w:numId w:val="5"/>
         </w:numPr>
-        <w:ind w:left="709" w:hanging="360"/>
-        <w:rPr/>
+        <w:ind w:hanging="360" w:left="709" w:right="0"/>
       </w:pPr>
       <w:r>
         <w:rPr>
@@ -838,13 +766,12 @@
     </w:p>
     <w:p>
       <w:pPr>
-        <w:pStyle w:val="TextBody"/>
+        <w:pStyle w:val="style32"/>
         <w:numPr>
           <w:ilvl w:val="0"/>
           <w:numId w:val="5"/>
         </w:numPr>
-        <w:ind w:left="1418" w:hanging="360"/>
-        <w:rPr/>
+        <w:ind w:hanging="360" w:left="1418" w:right="0"/>
       </w:pPr>
       <w:r>
         <w:rPr>
@@ -862,7 +789,8 @@
       <w:hyperlink w:anchor="settings">
         <w:r>
           <w:rPr>
-            <w:rStyle w:val="InternetLink"/>
+            <w:rStyle w:val="style18"/>
+            <w:rStyle w:val="style18"/>
           </w:rPr>
           <w:t>FIX initiator settings</w:t>
         </w:r>
@@ -884,7 +812,8 @@
       <w:hyperlink w:anchor="error">
         <w:r>
           <w:rPr>
-            <w:rStyle w:val="InternetLink"/>
+            <w:rStyle w:val="style18"/>
+            <w:rStyle w:val="style18"/>
           </w:rPr>
           <w:t>error message</w:t>
         </w:r>
@@ -897,10 +826,10 @@
       <w:r>
         <w:rPr/>
         <w:drawing>
-          <wp:inline distT="0" distB="0" distL="0" distR="0">
+          <wp:inline distB="0" distL="0" distR="0" distT="0">
             <wp:extent cx="5033010" cy="2016125"/>
-            <wp:effectExtent l="0" t="0" r="0" b="0"/>
-            <wp:docPr id="2" name="Picture 12" descr="C:\Users\LukaWin7\Documents\FIX_tcp\Pozivanje_metode_startFixInitiator.jpg"/>
+            <wp:effectExtent b="0" l="0" r="0" t="0"/>
+            <wp:docPr descr="C:\Users\LukaWin7\Documents\FIX_tcp\Pozivanje_metode_startFixInitiator.jpg" id="1" name="Picture"/>
             <wp:cNvGraphicFramePr>
               <a:graphicFrameLocks xmlns:a="http://schemas.openxmlformats.org/drawingml/2006/main" noChangeAspect="1"/>
             </wp:cNvGraphicFramePr>
@@ -908,13 +837,14 @@
               <a:graphicData uri="http://schemas.openxmlformats.org/drawingml/2006/picture">
                 <pic:pic xmlns:pic="http://schemas.openxmlformats.org/drawingml/2006/picture">
                   <pic:nvPicPr>
-                    <pic:cNvPr id="2" name="Picture 12" descr="C:\Users\LukaWin7\Documents\FIX_tcp\Pozivanje_metode_startFixInitiator.jpg"/>
+                    <pic:cNvPr descr="C:\Users\LukaWin7\Documents\FIX_tcp\Pozivanje_metode_startFixInitiator.jpg" id="1" name="Picture"/>
                     <pic:cNvPicPr>
-                      <a:picLocks noChangeAspect="1" noChangeArrowheads="1"/>
+                      <a:picLocks noChangeArrowheads="1" noChangeAspect="1"/>
                     </pic:cNvPicPr>
                   </pic:nvPicPr>
                   <pic:blipFill>
                     <a:blip r:embed="rId3"/>
+                    <a:srcRect/>
                     <a:stretch>
                       <a:fillRect/>
                     </a:stretch>
@@ -944,13 +874,12 @@
     </w:p>
     <w:p>
       <w:pPr>
-        <w:pStyle w:val="TextBody"/>
+        <w:pStyle w:val="style32"/>
         <w:numPr>
           <w:ilvl w:val="0"/>
           <w:numId w:val="5"/>
         </w:numPr>
-        <w:ind w:left="1418" w:hanging="360"/>
-        <w:rPr/>
+        <w:ind w:hanging="360" w:left="1418" w:right="0"/>
       </w:pPr>
       <w:r>
         <w:rPr>
@@ -968,7 +897,8 @@
       <w:hyperlink w:anchor="fixmsg">
         <w:r>
           <w:rPr>
-            <w:rStyle w:val="InternetLink"/>
+            <w:rStyle w:val="style18"/>
+            <w:rStyle w:val="style18"/>
           </w:rPr>
           <w:t>FIX message</w:t>
         </w:r>
@@ -980,7 +910,8 @@
       <w:hyperlink w:anchor="error">
         <w:r>
           <w:rPr>
-            <w:rStyle w:val="InternetLink"/>
+            <w:rStyle w:val="style18"/>
+            <w:rStyle w:val="style18"/>
           </w:rPr>
           <w:t>invalid structure message error</w:t>
         </w:r>
@@ -1002,7 +933,8 @@
       <w:hyperlink w:anchor="error">
         <w:r>
           <w:rPr>
-            <w:rStyle w:val="InternetLink"/>
+            <w:rStyle w:val="style18"/>
+            <w:rStyle w:val="style18"/>
           </w:rPr>
           <w:t>error message</w:t>
         </w:r>
@@ -1015,10 +947,10 @@
       <w:r>
         <w:rPr/>
         <w:drawing>
-          <wp:inline distT="0" distB="0" distL="0" distR="0">
+          <wp:inline distB="0" distL="0" distR="0" distT="0">
             <wp:extent cx="5044440" cy="3260090"/>
-            <wp:effectExtent l="0" t="0" r="0" b="0"/>
-            <wp:docPr id="3" name="Picture 13" descr="C:\Users\LukaWin7\Documents\FIX_tcp\Pozivanje_metode_sendFixMsg.jpg"/>
+            <wp:effectExtent b="0" l="0" r="0" t="0"/>
+            <wp:docPr descr="C:\Users\LukaWin7\Documents\FIX_tcp\Pozivanje_metode_sendFixMsg.jpg" id="2" name="Picture"/>
             <wp:cNvGraphicFramePr>
               <a:graphicFrameLocks xmlns:a="http://schemas.openxmlformats.org/drawingml/2006/main" noChangeAspect="1"/>
             </wp:cNvGraphicFramePr>
@@ -1026,13 +958,14 @@
               <a:graphicData uri="http://schemas.openxmlformats.org/drawingml/2006/picture">
                 <pic:pic xmlns:pic="http://schemas.openxmlformats.org/drawingml/2006/picture">
                   <pic:nvPicPr>
-                    <pic:cNvPr id="3" name="Picture 13" descr="C:\Users\LukaWin7\Documents\FIX_tcp\Pozivanje_metode_sendFixMsg.jpg"/>
+                    <pic:cNvPr descr="C:\Users\LukaWin7\Documents\FIX_tcp\Pozivanje_metode_sendFixMsg.jpg" id="2" name="Picture"/>
                     <pic:cNvPicPr>
-                      <a:picLocks noChangeAspect="1" noChangeArrowheads="1"/>
+                      <a:picLocks noChangeArrowheads="1" noChangeAspect="1"/>
                     </pic:cNvPicPr>
                   </pic:nvPicPr>
                   <pic:blipFill>
                     <a:blip r:embed="rId4"/>
+                    <a:srcRect/>
                     <a:stretch>
                       <a:fillRect/>
                     </a:stretch>
@@ -1062,13 +995,12 @@
     </w:p>
     <w:p>
       <w:pPr>
-        <w:pStyle w:val="TextBody"/>
+        <w:pStyle w:val="style32"/>
         <w:numPr>
           <w:ilvl w:val="0"/>
           <w:numId w:val="5"/>
         </w:numPr>
-        <w:ind w:left="1418" w:hanging="360"/>
-        <w:rPr/>
+        <w:ind w:hanging="360" w:left="1418" w:right="0"/>
       </w:pPr>
       <w:r>
         <w:rPr>
@@ -1086,7 +1018,8 @@
       <w:hyperlink w:anchor="statistics">
         <w:r>
           <w:rPr>
-            <w:rStyle w:val="InternetLink"/>
+            <w:rStyle w:val="style18"/>
+            <w:rStyle w:val="style18"/>
           </w:rPr>
           <w:t>Statistics message</w:t>
         </w:r>
@@ -1098,7 +1031,8 @@
       <w:hyperlink w:anchor="error">
         <w:r>
           <w:rPr>
-            <w:rStyle w:val="InternetLink"/>
+            <w:rStyle w:val="style18"/>
+            <w:rStyle w:val="style18"/>
           </w:rPr>
           <w:t>error message</w:t>
         </w:r>
@@ -1111,13 +1045,12 @@
     </w:p>
     <w:p>
       <w:pPr>
-        <w:pStyle w:val="TextBody"/>
+        <w:pStyle w:val="style32"/>
         <w:numPr>
           <w:ilvl w:val="0"/>
           <w:numId w:val="5"/>
         </w:numPr>
-        <w:ind w:left="709" w:hanging="360"/>
-        <w:rPr/>
+        <w:ind w:hanging="360" w:left="709" w:right="0"/>
       </w:pPr>
       <w:r>
         <w:rPr>
@@ -1142,13 +1075,12 @@
     </w:p>
     <w:p>
       <w:pPr>
-        <w:pStyle w:val="TextBody"/>
+        <w:pStyle w:val="style32"/>
         <w:numPr>
           <w:ilvl w:val="0"/>
           <w:numId w:val="5"/>
         </w:numPr>
-        <w:ind w:left="1418" w:hanging="360"/>
-        <w:rPr/>
+        <w:ind w:hanging="360" w:left="1418" w:right="0"/>
       </w:pPr>
       <w:r>
         <w:rPr>
@@ -1169,7 +1101,8 @@
       <w:hyperlink w:anchor="session">
         <w:r>
           <w:rPr>
-            <w:rStyle w:val="InternetLink"/>
+            <w:rStyle w:val="style18"/>
+            <w:rStyle w:val="style18"/>
             <w:bCs/>
             <w:iCs/>
           </w:rPr>
@@ -1186,13 +1119,12 @@
     </w:p>
     <w:p>
       <w:pPr>
-        <w:pStyle w:val="TextBody"/>
+        <w:pStyle w:val="style32"/>
         <w:numPr>
           <w:ilvl w:val="0"/>
           <w:numId w:val="5"/>
         </w:numPr>
-        <w:ind w:left="1418" w:hanging="360"/>
-        <w:rPr/>
+        <w:ind w:hanging="360" w:left="1418" w:right="0"/>
       </w:pPr>
       <w:r>
         <w:rPr>
@@ -1210,33 +1142,25 @@
       <w:hyperlink w:anchor="fixmsg">
         <w:r>
           <w:rPr>
-            <w:rStyle w:val="InternetLink"/>
+            <w:rStyle w:val="style18"/>
+            <w:rStyle w:val="style18"/>
           </w:rPr>
           <w:t>FIX message</w:t>
         </w:r>
       </w:hyperlink>
       <w:r>
         <w:rPr/>
-        <w:t>) which represents FIX message that is rece</w:t>
-      </w:r>
-      <w:r>
-        <w:rPr/>
-        <w:t>i</w:t>
-      </w:r>
-      <w:r>
-        <w:rPr/>
-        <w:t>ved from the FIX acceptor</w:t>
-      </w:r>
-    </w:p>
-    <w:p>
-      <w:pPr>
-        <w:pStyle w:val="TextBody"/>
+        <w:t>) which represents FIX message that is received from the FIX acceptor</w:t>
+      </w:r>
+    </w:p>
+    <w:p>
+      <w:pPr>
+        <w:pStyle w:val="style32"/>
         <w:numPr>
           <w:ilvl w:val="0"/>
           <w:numId w:val="5"/>
         </w:numPr>
-        <w:ind w:left="1418" w:hanging="360"/>
-        <w:rPr/>
+        <w:ind w:hanging="360" w:left="1418" w:right="0"/>
       </w:pPr>
       <w:r>
         <w:rPr>
@@ -1261,7 +1185,8 @@
       <w:hyperlink w:anchor="session">
         <w:r>
           <w:rPr>
-            <w:rStyle w:val="InternetLink"/>
+            <w:rStyle w:val="style18"/>
+            <w:rStyle w:val="style18"/>
             <w:bCs/>
             <w:iCs/>
           </w:rPr>
@@ -1282,12 +1207,11 @@
     </w:p>
     <w:p>
       <w:pPr>
-        <w:pStyle w:val="Heading3"/>
+        <w:pStyle w:val="style3"/>
         <w:numPr>
           <w:ilvl w:val="2"/>
           <w:numId w:val="1"/>
         </w:numPr>
-        <w:rPr/>
       </w:pPr>
       <w:r>
         <w:rPr>
@@ -1299,13 +1223,12 @@
     </w:p>
     <w:p>
       <w:pPr>
-        <w:pStyle w:val="TextBody"/>
+        <w:pStyle w:val="style32"/>
         <w:numPr>
           <w:ilvl w:val="0"/>
           <w:numId w:val="3"/>
         </w:numPr>
-        <w:ind w:left="1418" w:hanging="360"/>
-        <w:rPr/>
+        <w:ind w:hanging="360" w:left="1418" w:right="0"/>
       </w:pPr>
       <w:bookmarkStart w:id="0" w:name="credentials"/>
       <w:r>
@@ -1326,13 +1249,12 @@
     </w:p>
     <w:p>
       <w:pPr>
-        <w:pStyle w:val="TextBody"/>
+        <w:pStyle w:val="style32"/>
         <w:numPr>
           <w:ilvl w:val="0"/>
           <w:numId w:val="3"/>
         </w:numPr>
-        <w:ind w:left="1418" w:hanging="360"/>
-        <w:rPr/>
+        <w:ind w:hanging="360" w:left="1418" w:right="0"/>
       </w:pPr>
       <w:bookmarkStart w:id="1" w:name="secret"/>
       <w:r>
@@ -1353,13 +1275,12 @@
     </w:p>
     <w:p>
       <w:pPr>
-        <w:pStyle w:val="TextBody"/>
+        <w:pStyle w:val="style32"/>
         <w:numPr>
           <w:ilvl w:val="0"/>
           <w:numId w:val="3"/>
         </w:numPr>
-        <w:ind w:left="1418" w:hanging="360"/>
-        <w:rPr/>
+        <w:ind w:hanging="360" w:left="1418" w:right="0"/>
       </w:pPr>
       <w:bookmarkStart w:id="2" w:name="method"/>
       <w:r>
@@ -1375,18 +1296,17 @@
         <w:rPr>
           <w:b/>
         </w:rPr>
-        <w:t>&lt;method_name&gt;0&lt;parameter_0&gt;0&lt;parameter_1&gt;0...&lt;parameter_n&gt;0</w:t>
-      </w:r>
-    </w:p>
-    <w:p>
-      <w:pPr>
-        <w:pStyle w:val="TextBody"/>
+        <w:t>&lt;method_name&gt;0&lt;parameter_0&gt;&lt;parameter_1&gt;...&lt;parameter_n&gt;</w:t>
+      </w:r>
+    </w:p>
+    <w:p>
+      <w:pPr>
+        <w:pStyle w:val="style32"/>
         <w:numPr>
           <w:ilvl w:val="0"/>
           <w:numId w:val="3"/>
         </w:numPr>
-        <w:ind w:left="1418" w:hanging="360"/>
-        <w:rPr/>
+        <w:ind w:hanging="360" w:left="1418" w:right="0"/>
       </w:pPr>
       <w:r>
         <w:rPr/>
@@ -1402,13 +1322,12 @@
     </w:p>
     <w:p>
       <w:pPr>
-        <w:pStyle w:val="TextBody"/>
+        <w:pStyle w:val="style32"/>
         <w:numPr>
           <w:ilvl w:val="0"/>
           <w:numId w:val="3"/>
         </w:numPr>
-        <w:ind w:left="1418" w:hanging="360"/>
-        <w:rPr/>
+        <w:ind w:hanging="360" w:left="1418" w:right="0"/>
       </w:pPr>
       <w:bookmarkStart w:id="3" w:name="error"/>
       <w:r>
@@ -1429,13 +1348,12 @@
     </w:p>
     <w:p>
       <w:pPr>
-        <w:pStyle w:val="TextBody"/>
+        <w:pStyle w:val="style32"/>
         <w:numPr>
           <w:ilvl w:val="0"/>
           <w:numId w:val="3"/>
         </w:numPr>
-        <w:ind w:left="1418" w:hanging="360"/>
-        <w:rPr/>
+        <w:ind w:hanging="360" w:left="1418" w:right="0"/>
       </w:pPr>
       <w:r>
         <w:rPr/>
@@ -1451,13 +1369,12 @@
     </w:p>
     <w:p>
       <w:pPr>
-        <w:pStyle w:val="TextBody"/>
+        <w:pStyle w:val="style32"/>
         <w:numPr>
           <w:ilvl w:val="0"/>
           <w:numId w:val="3"/>
         </w:numPr>
-        <w:ind w:left="1418" w:hanging="360"/>
-        <w:rPr/>
+        <w:ind w:hanging="360" w:left="1418" w:right="0"/>
       </w:pPr>
       <w:bookmarkStart w:id="4" w:name="event"/>
       <w:r>
@@ -1473,18 +1390,17 @@
         <w:rPr>
           <w:b/>
         </w:rPr>
-        <w:t>o&lt;event_name&gt;0&lt;argument_1&gt;0&lt;argument_2&gt;...&lt;argument_n&gt;0</w:t>
-      </w:r>
-    </w:p>
-    <w:p>
-      <w:pPr>
-        <w:pStyle w:val="TextBody"/>
+        <w:t>o&lt;event_name&gt;0&lt;argument_1&gt;&lt;argument_2&gt;...&lt;argument_n&gt;</w:t>
+      </w:r>
+    </w:p>
+    <w:p>
+      <w:pPr>
+        <w:pStyle w:val="style32"/>
         <w:numPr>
           <w:ilvl w:val="0"/>
           <w:numId w:val="3"/>
         </w:numPr>
-        <w:ind w:left="1418" w:hanging="360"/>
-        <w:rPr/>
+        <w:ind w:hanging="360" w:left="1418" w:right="0"/>
       </w:pPr>
       <w:bookmarkStart w:id="5" w:name="tagvaluesequence"/>
       <w:r>
@@ -1524,16 +1440,21 @@
         </w:rPr>
         <w:t>lue&gt;0</w:t>
       </w:r>
-    </w:p>
-    <w:p>
-      <w:pPr>
-        <w:pStyle w:val="TextBody"/>
+      <w:r>
+        <w:rPr>
+          <w:b/>
+        </w:rPr>
+        <w:t>0</w:t>
+      </w:r>
+    </w:p>
+    <w:p>
+      <w:pPr>
+        <w:pStyle w:val="style32"/>
         <w:numPr>
           <w:ilvl w:val="0"/>
           <w:numId w:val="3"/>
         </w:numPr>
-        <w:ind w:left="1418" w:hanging="360"/>
-        <w:rPr/>
+        <w:ind w:hanging="360" w:left="1418" w:right="0"/>
       </w:pPr>
       <w:bookmarkStart w:id="7" w:name="fixmsg"/>
       <w:r>
@@ -1549,7 +1470,7 @@
         <w:rPr>
           <w:b/>
         </w:rPr>
-        <w:t>&lt;header&gt;0&lt;tags&gt;0</w:t>
+        <w:t>&lt;tags&gt;</w:t>
         <w:br/>
       </w:r>
       <w:r>
@@ -1559,9 +1480,8 @@
       <w:r>
         <w:rPr>
           <w:b/>
-          <w:bCs/>
-        </w:rPr>
-        <w:t>header</w:t>
+        </w:rPr>
+        <w:t>tags</w:t>
       </w:r>
       <w:r>
         <w:rPr/>
@@ -1574,44 +1494,72 @@
         <w:t xml:space="preserve"> </w:t>
       </w:r>
       <w:hyperlink w:anchor="tagvaluesequence">
+        <w:bookmarkStart w:id="8" w:name="__DdeLink__303_945173"/>
+        <w:bookmarkEnd w:id="8"/>
         <w:r>
           <w:rPr>
-            <w:rStyle w:val="InternetLink"/>
+            <w:rStyle w:val="style18"/>
+            <w:rStyle w:val="style18"/>
             <w:iCs/>
           </w:rPr>
           <w:t>tag-value sequence</w:t>
         </w:r>
       </w:hyperlink>
+    </w:p>
+    <w:p>
+      <w:pPr>
+        <w:pStyle w:val="style32"/>
+        <w:numPr>
+          <w:ilvl w:val="0"/>
+          <w:numId w:val="3"/>
+        </w:numPr>
+        <w:ind w:hanging="360" w:left="1418" w:right="0"/>
+      </w:pPr>
+      <w:bookmarkStart w:id="9" w:name="session"/>
+      <w:r>
+        <w:rPr/>
+        <w:t>Session message</w:t>
+      </w:r>
+      <w:bookmarkEnd w:id="9"/>
+      <w:r>
+        <w:rPr/>
+        <w:br/>
+      </w:r>
       <w:r>
         <w:rPr>
           <w:b/>
         </w:rPr>
-        <w:t xml:space="preserve"> </w:t>
-      </w:r>
-      <w:r>
-        <w:rPr/>
-        <w:t xml:space="preserve">and </w:t>
+        <w:t>&lt;sessionID&gt;</w:t>
+        <w:br/>
+      </w:r>
+      <w:r>
+        <w:rPr>
+          <w:b w:val="false"/>
+          <w:bCs w:val="false"/>
+        </w:rPr>
+        <w:t xml:space="preserve">where </w:t>
       </w:r>
       <w:r>
         <w:rPr>
           <w:b/>
-        </w:rPr>
-        <w:t>tags</w:t>
-      </w:r>
-      <w:r>
-        <w:rPr/>
-        <w:t xml:space="preserve"> is a</w:t>
-      </w:r>
-      <w:r>
-        <w:rPr>
-          <w:b/>
-        </w:rPr>
-        <w:t xml:space="preserve"> </w:t>
+          <w:bCs/>
+        </w:rPr>
+        <w:t xml:space="preserve">sessionID </w:t>
+      </w:r>
+      <w:r>
+        <w:rPr>
+          <w:b w:val="false"/>
+          <w:bCs w:val="false"/>
+        </w:rPr>
+        <w:t xml:space="preserve">is a </w:t>
       </w:r>
       <w:hyperlink w:anchor="tagvaluesequence">
         <w:r>
           <w:rPr>
-            <w:rStyle w:val="InternetLink"/>
+            <w:rStyle w:val="style18"/>
+            <w:rStyle w:val="style22"/>
+            <w:b w:val="false"/>
+            <w:bCs w:val="false"/>
             <w:iCs/>
           </w:rPr>
           <w:t>tag-value sequence</w:t>
@@ -1620,75 +1568,55 @@
     </w:p>
     <w:p>
       <w:pPr>
-        <w:pStyle w:val="TextBody"/>
+        <w:pStyle w:val="style32"/>
         <w:numPr>
           <w:ilvl w:val="0"/>
           <w:numId w:val="3"/>
         </w:numPr>
-        <w:ind w:left="1418" w:hanging="360"/>
-        <w:rPr/>
-      </w:pPr>
-      <w:bookmarkStart w:id="8" w:name="session"/>
-      <w:r>
-        <w:rPr/>
-        <w:t>Session message</w:t>
-      </w:r>
-      <w:bookmarkEnd w:id="8"/>
+        <w:ind w:hanging="360" w:left="1418" w:right="0"/>
+      </w:pPr>
+      <w:bookmarkStart w:id="10" w:name="statistics"/>
+      <w:r>
+        <w:rPr/>
+        <w:t>Statistics message</w:t>
+      </w:r>
+      <w:bookmarkEnd w:id="10"/>
       <w:r>
         <w:rPr/>
         <w:br/>
       </w:r>
       <w:r>
         <w:rPr>
-          <w:b/>
-        </w:rPr>
-        <w:t>&lt;sessionID tag-value sequence&gt;0</w:t>
-      </w:r>
-    </w:p>
-    <w:p>
-      <w:pPr>
-        <w:pStyle w:val="TextBody"/>
+          <w:shd w:fill="FFFF00" w:val="clear"/>
+        </w:rPr>
+        <w:t>TODO</w:t>
+      </w:r>
+    </w:p>
+    <w:p>
+      <w:pPr>
+        <w:pStyle w:val="style32"/>
         <w:numPr>
           <w:ilvl w:val="0"/>
           <w:numId w:val="3"/>
         </w:numPr>
-        <w:ind w:left="1418" w:hanging="360"/>
-        <w:rPr/>
-      </w:pPr>
-      <w:bookmarkStart w:id="9" w:name="statistics"/>
-      <w:r>
-        <w:rPr/>
-        <w:t>Statistics message</w:t>
-      </w:r>
-      <w:bookmarkEnd w:id="9"/>
-      <w:r>
-        <w:rPr/>
-        <w:br/>
-      </w:r>
-      <w:r>
-        <w:rPr>
-          <w:shd w:fill="FFFF00" w:val="clear"/>
-        </w:rPr>
-        <w:t>TODO</w:t>
-      </w:r>
-    </w:p>
-    <w:p>
-      <w:pPr>
-        <w:pStyle w:val="TextBody"/>
-        <w:numPr>
-          <w:ilvl w:val="0"/>
-          <w:numId w:val="3"/>
-        </w:numPr>
-        <w:spacing w:before="0" w:after="120"/>
-        <w:ind w:left="1418" w:hanging="360"/>
-        <w:rPr/>
-      </w:pPr>
-      <w:bookmarkStart w:id="10" w:name="settings"/>
+        <w:spacing w:after="120" w:before="0"/>
+        <w:ind w:hanging="360" w:left="1418" w:right="0"/>
+        <w:contextualSpacing w:val="false"/>
+      </w:pPr>
+      <w:bookmarkStart w:id="11" w:name="settings"/>
       <w:r>
         <w:rPr/>
         <w:t>FIX intiator settings</w:t>
       </w:r>
-      <w:bookmarkEnd w:id="10"/>
+      <w:bookmarkEnd w:id="11"/>
+      <w:r>
+        <w:rPr/>
+        <w:t xml:space="preserve"> </w:t>
+      </w:r>
+      <w:r>
+        <w:rPr/>
+        <w:t>example</w:t>
+      </w:r>
       <w:r>
         <w:rPr/>
         <w:br/>
@@ -1708,19 +1636,19 @@
     </w:p>
     <w:sectPr>
       <w:type w:val="nextPage"/>
-      <w:pgSz w:w="11906" w:h="16838"/>
-      <w:pgMar w:left="1134" w:right="1134" w:header="0" w:top="1134" w:footer="0" w:bottom="1134" w:gutter="0"/>
+      <w:pgSz w:h="16838" w:w="11906"/>
+      <w:pgMar w:bottom="1134" w:footer="0" w:gutter="0" w:header="0" w:left="1134" w:right="1134" w:top="1134"/>
       <w:pgNumType w:fmt="decimal"/>
       <w:formProt w:val="false"/>
       <w:textDirection w:val="lrTb"/>
-      <w:docGrid w:type="default" w:linePitch="240" w:charSpace="4294965247"/>
+      <w:docGrid w:charSpace="1842" w:linePitch="240" w:type="default"/>
     </w:sectPr>
   </w:body>
 </w:document>
 </file>
 
 <file path=word/numbering.xml><?xml version="1.0" encoding="utf-8"?>
-<w:numbering xmlns:w="http://schemas.openxmlformats.org/wordprocessingml/2006/main" xmlns:o="urn:schemas-microsoft-com:office:office" xmlns:r="http://schemas.openxmlformats.org/officeDocument/2006/relationships" xmlns:v="urn:schemas-microsoft-com:vml">
+<w:numbering xmlns:w="http://schemas.openxmlformats.org/wordprocessingml/2006/main">
   <w:abstractNum w:abstractNumId="1">
     <w:lvl w:ilvl="0">
       <w:start w:val="1"/>
@@ -1729,7 +1657,7 @@
       <w:lvlText w:val=""/>
       <w:lvlJc w:val="left"/>
       <w:pPr>
-        <w:ind w:left="432" w:hanging="432"/>
+        <w:ind w:hanging="432" w:left="432"/>
       </w:pPr>
     </w:lvl>
     <w:lvl w:ilvl="1">
@@ -1739,7 +1667,7 @@
       <w:lvlText w:val=""/>
       <w:lvlJc w:val="left"/>
       <w:pPr>
-        <w:ind w:left="576" w:hanging="576"/>
+        <w:ind w:hanging="576" w:left="576"/>
       </w:pPr>
     </w:lvl>
     <w:lvl w:ilvl="2">
@@ -1749,7 +1677,7 @@
       <w:lvlText w:val=""/>
       <w:lvlJc w:val="left"/>
       <w:pPr>
-        <w:ind w:left="720" w:hanging="720"/>
+        <w:ind w:hanging="720" w:left="720"/>
       </w:pPr>
     </w:lvl>
     <w:lvl w:ilvl="3">
@@ -1759,7 +1687,7 @@
       <w:lvlText w:val=""/>
       <w:lvlJc w:val="left"/>
       <w:pPr>
-        <w:ind w:left="864" w:hanging="864"/>
+        <w:ind w:hanging="864" w:left="864"/>
       </w:pPr>
     </w:lvl>
     <w:lvl w:ilvl="4">
@@ -1769,7 +1697,7 @@
       <w:lvlText w:val=""/>
       <w:lvlJc w:val="left"/>
       <w:pPr>
-        <w:ind w:left="1008" w:hanging="1008"/>
+        <w:ind w:hanging="1008" w:left="1008"/>
       </w:pPr>
     </w:lvl>
     <w:lvl w:ilvl="5">
@@ -1779,7 +1707,7 @@
       <w:lvlText w:val=""/>
       <w:lvlJc w:val="left"/>
       <w:pPr>
-        <w:ind w:left="1152" w:hanging="1152"/>
+        <w:ind w:hanging="1152" w:left="1152"/>
       </w:pPr>
     </w:lvl>
     <w:lvl w:ilvl="6">
@@ -1789,7 +1717,7 @@
       <w:lvlText w:val=""/>
       <w:lvlJc w:val="left"/>
       <w:pPr>
-        <w:ind w:left="1296" w:hanging="1296"/>
+        <w:ind w:hanging="1296" w:left="1296"/>
       </w:pPr>
     </w:lvl>
     <w:lvl w:ilvl="7">
@@ -1799,7 +1727,7 @@
       <w:lvlText w:val=""/>
       <w:lvlJc w:val="left"/>
       <w:pPr>
-        <w:ind w:left="1440" w:hanging="1440"/>
+        <w:ind w:hanging="1440" w:left="1440"/>
       </w:pPr>
     </w:lvl>
     <w:lvl w:ilvl="8">
@@ -1809,7 +1737,7 @@
       <w:lvlText w:val=""/>
       <w:lvlJc w:val="left"/>
       <w:pPr>
-        <w:ind w:left="1584" w:hanging="1584"/>
+        <w:ind w:hanging="1584" w:left="1584"/>
       </w:pPr>
     </w:lvl>
   </w:abstractNum>
@@ -1821,9 +1749,9 @@
       <w:lvlJc w:val="left"/>
       <w:pPr>
         <w:tabs>
-          <w:tab w:val="num" w:pos="720"/>
-        </w:tabs>
-        <w:ind w:left="720" w:hanging="360"/>
+          <w:tab w:pos="720" w:val="num"/>
+        </w:tabs>
+        <w:ind w:hanging="360" w:left="720"/>
       </w:pPr>
     </w:lvl>
     <w:lvl w:ilvl="1">
@@ -1833,9 +1761,9 @@
       <w:lvlJc w:val="left"/>
       <w:pPr>
         <w:tabs>
-          <w:tab w:val="num" w:pos="1080"/>
-        </w:tabs>
-        <w:ind w:left="1080" w:hanging="360"/>
+          <w:tab w:pos="1080" w:val="num"/>
+        </w:tabs>
+        <w:ind w:hanging="360" w:left="1080"/>
       </w:pPr>
     </w:lvl>
     <w:lvl w:ilvl="2">
@@ -1845,9 +1773,9 @@
       <w:lvlJc w:val="left"/>
       <w:pPr>
         <w:tabs>
-          <w:tab w:val="num" w:pos="1440"/>
-        </w:tabs>
-        <w:ind w:left="1440" w:hanging="360"/>
+          <w:tab w:pos="1440" w:val="num"/>
+        </w:tabs>
+        <w:ind w:hanging="360" w:left="1440"/>
       </w:pPr>
     </w:lvl>
     <w:lvl w:ilvl="3">
@@ -1857,9 +1785,9 @@
       <w:lvlJc w:val="left"/>
       <w:pPr>
         <w:tabs>
-          <w:tab w:val="num" w:pos="1800"/>
-        </w:tabs>
-        <w:ind w:left="1800" w:hanging="360"/>
+          <w:tab w:pos="1800" w:val="num"/>
+        </w:tabs>
+        <w:ind w:hanging="360" w:left="1800"/>
       </w:pPr>
     </w:lvl>
     <w:lvl w:ilvl="4">
@@ -1869,9 +1797,9 @@
       <w:lvlJc w:val="left"/>
       <w:pPr>
         <w:tabs>
-          <w:tab w:val="num" w:pos="2160"/>
-        </w:tabs>
-        <w:ind w:left="2160" w:hanging="360"/>
+          <w:tab w:pos="2160" w:val="num"/>
+        </w:tabs>
+        <w:ind w:hanging="360" w:left="2160"/>
       </w:pPr>
     </w:lvl>
     <w:lvl w:ilvl="5">
@@ -1881,9 +1809,9 @@
       <w:lvlJc w:val="left"/>
       <w:pPr>
         <w:tabs>
-          <w:tab w:val="num" w:pos="2520"/>
-        </w:tabs>
-        <w:ind w:left="2520" w:hanging="360"/>
+          <w:tab w:pos="2520" w:val="num"/>
+        </w:tabs>
+        <w:ind w:hanging="360" w:left="2520"/>
       </w:pPr>
     </w:lvl>
     <w:lvl w:ilvl="6">
@@ -1893,9 +1821,9 @@
       <w:lvlJc w:val="left"/>
       <w:pPr>
         <w:tabs>
-          <w:tab w:val="num" w:pos="2880"/>
-        </w:tabs>
-        <w:ind w:left="2880" w:hanging="360"/>
+          <w:tab w:pos="2880" w:val="num"/>
+        </w:tabs>
+        <w:ind w:hanging="360" w:left="2880"/>
       </w:pPr>
     </w:lvl>
     <w:lvl w:ilvl="7">
@@ -1905,9 +1833,9 @@
       <w:lvlJc w:val="left"/>
       <w:pPr>
         <w:tabs>
-          <w:tab w:val="num" w:pos="3240"/>
-        </w:tabs>
-        <w:ind w:left="3240" w:hanging="360"/>
+          <w:tab w:pos="3240" w:val="num"/>
+        </w:tabs>
+        <w:ind w:hanging="360" w:left="3240"/>
       </w:pPr>
     </w:lvl>
     <w:lvl w:ilvl="8">
@@ -1917,9 +1845,9 @@
       <w:lvlJc w:val="left"/>
       <w:pPr>
         <w:tabs>
-          <w:tab w:val="num" w:pos="3600"/>
-        </w:tabs>
-        <w:ind w:left="3600" w:hanging="360"/>
+          <w:tab w:pos="3600" w:val="num"/>
+        </w:tabs>
+        <w:ind w:hanging="360" w:left="3600"/>
       </w:pPr>
     </w:lvl>
   </w:abstractNum>
@@ -1931,14 +1859,13 @@
       <w:lvlJc w:val="left"/>
       <w:pPr>
         <w:tabs>
-          <w:tab w:val="num" w:pos="720"/>
-        </w:tabs>
-        <w:ind w:left="720" w:hanging="360"/>
-      </w:pPr>
-      <w:rPr>
-        <w:rFonts w:ascii="Symbol" w:hAnsi="Symbol" w:cs="Symbol" w:hint="default"/>
+          <w:tab w:pos="720" w:val="num"/>
+        </w:tabs>
+        <w:ind w:hanging="360" w:left="720"/>
+      </w:pPr>
+      <w:rPr>
+        <w:rFonts w:ascii="Symbol" w:cs="Symbol" w:hAnsi="Symbol" w:hint="default"/>
         <w:b/>
-        <w:rFonts w:cs="Symbol"/>
       </w:rPr>
     </w:lvl>
     <w:lvl w:ilvl="1">
@@ -1948,13 +1875,12 @@
       <w:lvlJc w:val="left"/>
       <w:pPr>
         <w:tabs>
-          <w:tab w:val="num" w:pos="1080"/>
-        </w:tabs>
-        <w:ind w:left="1080" w:hanging="360"/>
-      </w:pPr>
-      <w:rPr>
-        <w:rFonts w:ascii="OpenSymbol" w:hAnsi="OpenSymbol" w:cs="OpenSymbol" w:hint="default"/>
-        <w:rFonts w:cs="OpenSymbol"/>
+          <w:tab w:pos="1080" w:val="num"/>
+        </w:tabs>
+        <w:ind w:hanging="360" w:left="1080"/>
+      </w:pPr>
+      <w:rPr>
+        <w:rFonts w:ascii="OpenSymbol" w:cs="OpenSymbol" w:hAnsi="OpenSymbol" w:hint="default"/>
       </w:rPr>
     </w:lvl>
     <w:lvl w:ilvl="2">
@@ -1964,13 +1890,12 @@
       <w:lvlJc w:val="left"/>
       <w:pPr>
         <w:tabs>
-          <w:tab w:val="num" w:pos="1440"/>
-        </w:tabs>
-        <w:ind w:left="1440" w:hanging="360"/>
-      </w:pPr>
-      <w:rPr>
-        <w:rFonts w:ascii="OpenSymbol" w:hAnsi="OpenSymbol" w:cs="OpenSymbol" w:hint="default"/>
-        <w:rFonts w:cs="OpenSymbol"/>
+          <w:tab w:pos="1440" w:val="num"/>
+        </w:tabs>
+        <w:ind w:hanging="360" w:left="1440"/>
+      </w:pPr>
+      <w:rPr>
+        <w:rFonts w:ascii="OpenSymbol" w:cs="OpenSymbol" w:hAnsi="OpenSymbol" w:hint="default"/>
       </w:rPr>
     </w:lvl>
     <w:lvl w:ilvl="3">
@@ -1980,14 +1905,13 @@
       <w:lvlJc w:val="left"/>
       <w:pPr>
         <w:tabs>
-          <w:tab w:val="num" w:pos="1800"/>
-        </w:tabs>
-        <w:ind w:left="1800" w:hanging="360"/>
-      </w:pPr>
-      <w:rPr>
-        <w:rFonts w:ascii="Symbol" w:hAnsi="Symbol" w:cs="Symbol" w:hint="default"/>
+          <w:tab w:pos="1800" w:val="num"/>
+        </w:tabs>
+        <w:ind w:hanging="360" w:left="1800"/>
+      </w:pPr>
+      <w:rPr>
+        <w:rFonts w:ascii="Symbol" w:cs="Symbol" w:hAnsi="Symbol" w:hint="default"/>
         <w:b/>
-        <w:rFonts w:cs="Symbol"/>
       </w:rPr>
     </w:lvl>
     <w:lvl w:ilvl="4">
@@ -1997,13 +1921,12 @@
       <w:lvlJc w:val="left"/>
       <w:pPr>
         <w:tabs>
-          <w:tab w:val="num" w:pos="2160"/>
-        </w:tabs>
-        <w:ind w:left="2160" w:hanging="360"/>
-      </w:pPr>
-      <w:rPr>
-        <w:rFonts w:ascii="OpenSymbol" w:hAnsi="OpenSymbol" w:cs="OpenSymbol" w:hint="default"/>
-        <w:rFonts w:cs="OpenSymbol"/>
+          <w:tab w:pos="2160" w:val="num"/>
+        </w:tabs>
+        <w:ind w:hanging="360" w:left="2160"/>
+      </w:pPr>
+      <w:rPr>
+        <w:rFonts w:ascii="OpenSymbol" w:cs="OpenSymbol" w:hAnsi="OpenSymbol" w:hint="default"/>
       </w:rPr>
     </w:lvl>
     <w:lvl w:ilvl="5">
@@ -2013,13 +1936,12 @@
       <w:lvlJc w:val="left"/>
       <w:pPr>
         <w:tabs>
-          <w:tab w:val="num" w:pos="2520"/>
-        </w:tabs>
-        <w:ind w:left="2520" w:hanging="360"/>
-      </w:pPr>
-      <w:rPr>
-        <w:rFonts w:ascii="OpenSymbol" w:hAnsi="OpenSymbol" w:cs="OpenSymbol" w:hint="default"/>
-        <w:rFonts w:cs="OpenSymbol"/>
+          <w:tab w:pos="2520" w:val="num"/>
+        </w:tabs>
+        <w:ind w:hanging="360" w:left="2520"/>
+      </w:pPr>
+      <w:rPr>
+        <w:rFonts w:ascii="OpenSymbol" w:cs="OpenSymbol" w:hAnsi="OpenSymbol" w:hint="default"/>
       </w:rPr>
     </w:lvl>
     <w:lvl w:ilvl="6">
@@ -2029,14 +1951,13 @@
       <w:lvlJc w:val="left"/>
       <w:pPr>
         <w:tabs>
-          <w:tab w:val="num" w:pos="2880"/>
-        </w:tabs>
-        <w:ind w:left="2880" w:hanging="360"/>
-      </w:pPr>
-      <w:rPr>
-        <w:rFonts w:ascii="Symbol" w:hAnsi="Symbol" w:cs="Symbol" w:hint="default"/>
+          <w:tab w:pos="2880" w:val="num"/>
+        </w:tabs>
+        <w:ind w:hanging="360" w:left="2880"/>
+      </w:pPr>
+      <w:rPr>
+        <w:rFonts w:ascii="Symbol" w:cs="Symbol" w:hAnsi="Symbol" w:hint="default"/>
         <w:b/>
-        <w:rFonts w:cs="Symbol"/>
       </w:rPr>
     </w:lvl>
     <w:lvl w:ilvl="7">
@@ -2046,13 +1967,12 @@
       <w:lvlJc w:val="left"/>
       <w:pPr>
         <w:tabs>
-          <w:tab w:val="num" w:pos="3240"/>
-        </w:tabs>
-        <w:ind w:left="3240" w:hanging="360"/>
-      </w:pPr>
-      <w:rPr>
-        <w:rFonts w:ascii="OpenSymbol" w:hAnsi="OpenSymbol" w:cs="OpenSymbol" w:hint="default"/>
-        <w:rFonts w:cs="OpenSymbol"/>
+          <w:tab w:pos="3240" w:val="num"/>
+        </w:tabs>
+        <w:ind w:hanging="360" w:left="3240"/>
+      </w:pPr>
+      <w:rPr>
+        <w:rFonts w:ascii="OpenSymbol" w:cs="OpenSymbol" w:hAnsi="OpenSymbol" w:hint="default"/>
       </w:rPr>
     </w:lvl>
     <w:lvl w:ilvl="8">
@@ -2062,13 +1982,12 @@
       <w:lvlJc w:val="left"/>
       <w:pPr>
         <w:tabs>
-          <w:tab w:val="num" w:pos="3600"/>
-        </w:tabs>
-        <w:ind w:left="3600" w:hanging="360"/>
-      </w:pPr>
-      <w:rPr>
-        <w:rFonts w:ascii="OpenSymbol" w:hAnsi="OpenSymbol" w:cs="OpenSymbol" w:hint="default"/>
-        <w:rFonts w:cs="OpenSymbol"/>
+          <w:tab w:pos="3600" w:val="num"/>
+        </w:tabs>
+        <w:ind w:hanging="360" w:left="3600"/>
+      </w:pPr>
+      <w:rPr>
+        <w:rFonts w:ascii="OpenSymbol" w:cs="OpenSymbol" w:hAnsi="OpenSymbol" w:hint="default"/>
       </w:rPr>
     </w:lvl>
   </w:abstractNum>
@@ -2080,9 +1999,9 @@
       <w:lvlJc w:val="left"/>
       <w:pPr>
         <w:tabs>
-          <w:tab w:val="num" w:pos="720"/>
-        </w:tabs>
-        <w:ind w:left="720" w:hanging="360"/>
+          <w:tab w:pos="720" w:val="num"/>
+        </w:tabs>
+        <w:ind w:hanging="360" w:left="720"/>
       </w:pPr>
     </w:lvl>
     <w:lvl w:ilvl="1">
@@ -2092,9 +2011,9 @@
       <w:lvlJc w:val="left"/>
       <w:pPr>
         <w:tabs>
-          <w:tab w:val="num" w:pos="1080"/>
-        </w:tabs>
-        <w:ind w:left="1080" w:hanging="360"/>
+          <w:tab w:pos="1080" w:val="num"/>
+        </w:tabs>
+        <w:ind w:hanging="360" w:left="1080"/>
       </w:pPr>
     </w:lvl>
     <w:lvl w:ilvl="2">
@@ -2104,9 +2023,9 @@
       <w:lvlJc w:val="left"/>
       <w:pPr>
         <w:tabs>
-          <w:tab w:val="num" w:pos="1440"/>
-        </w:tabs>
-        <w:ind w:left="1440" w:hanging="360"/>
+          <w:tab w:pos="1440" w:val="num"/>
+        </w:tabs>
+        <w:ind w:hanging="360" w:left="1440"/>
       </w:pPr>
     </w:lvl>
     <w:lvl w:ilvl="3">
@@ -2116,9 +2035,9 @@
       <w:lvlJc w:val="left"/>
       <w:pPr>
         <w:tabs>
-          <w:tab w:val="num" w:pos="1800"/>
-        </w:tabs>
-        <w:ind w:left="1800" w:hanging="360"/>
+          <w:tab w:pos="1800" w:val="num"/>
+        </w:tabs>
+        <w:ind w:hanging="360" w:left="1800"/>
       </w:pPr>
     </w:lvl>
     <w:lvl w:ilvl="4">
@@ -2128,9 +2047,9 @@
       <w:lvlJc w:val="left"/>
       <w:pPr>
         <w:tabs>
-          <w:tab w:val="num" w:pos="2160"/>
-        </w:tabs>
-        <w:ind w:left="2160" w:hanging="360"/>
+          <w:tab w:pos="2160" w:val="num"/>
+        </w:tabs>
+        <w:ind w:hanging="360" w:left="2160"/>
       </w:pPr>
     </w:lvl>
     <w:lvl w:ilvl="5">
@@ -2140,9 +2059,9 @@
       <w:lvlJc w:val="left"/>
       <w:pPr>
         <w:tabs>
-          <w:tab w:val="num" w:pos="2520"/>
-        </w:tabs>
-        <w:ind w:left="2520" w:hanging="360"/>
+          <w:tab w:pos="2520" w:val="num"/>
+        </w:tabs>
+        <w:ind w:hanging="360" w:left="2520"/>
       </w:pPr>
     </w:lvl>
     <w:lvl w:ilvl="6">
@@ -2152,9 +2071,9 @@
       <w:lvlJc w:val="left"/>
       <w:pPr>
         <w:tabs>
-          <w:tab w:val="num" w:pos="2880"/>
-        </w:tabs>
-        <w:ind w:left="2880" w:hanging="360"/>
+          <w:tab w:pos="2880" w:val="num"/>
+        </w:tabs>
+        <w:ind w:hanging="360" w:left="2880"/>
       </w:pPr>
     </w:lvl>
     <w:lvl w:ilvl="7">
@@ -2164,9 +2083,9 @@
       <w:lvlJc w:val="left"/>
       <w:pPr>
         <w:tabs>
-          <w:tab w:val="num" w:pos="3240"/>
-        </w:tabs>
-        <w:ind w:left="3240" w:hanging="360"/>
+          <w:tab w:pos="3240" w:val="num"/>
+        </w:tabs>
+        <w:ind w:hanging="360" w:left="3240"/>
       </w:pPr>
     </w:lvl>
     <w:lvl w:ilvl="8">
@@ -2176,9 +2095,9 @@
       <w:lvlJc w:val="left"/>
       <w:pPr>
         <w:tabs>
-          <w:tab w:val="num" w:pos="3600"/>
-        </w:tabs>
-        <w:ind w:left="3600" w:hanging="360"/>
+          <w:tab w:pos="3600" w:val="num"/>
+        </w:tabs>
+        <w:ind w:hanging="360" w:left="3600"/>
       </w:pPr>
     </w:lvl>
   </w:abstractNum>
@@ -2190,14 +2109,13 @@
       <w:lvlJc w:val="left"/>
       <w:pPr>
         <w:tabs>
-          <w:tab w:val="num" w:pos="720"/>
-        </w:tabs>
-        <w:ind w:left="720" w:hanging="360"/>
-      </w:pPr>
-      <w:rPr>
-        <w:rFonts w:ascii="Symbol" w:hAnsi="Symbol" w:cs="Symbol" w:hint="default"/>
+          <w:tab w:pos="720" w:val="num"/>
+        </w:tabs>
+        <w:ind w:hanging="360" w:left="720"/>
+      </w:pPr>
+      <w:rPr>
+        <w:rFonts w:ascii="Symbol" w:cs="Symbol" w:hAnsi="Symbol" w:hint="default"/>
         <w:b/>
-        <w:rFonts w:cs="Symbol"/>
       </w:rPr>
     </w:lvl>
     <w:lvl w:ilvl="1">
@@ -2207,13 +2125,12 @@
       <w:lvlJc w:val="left"/>
       <w:pPr>
         <w:tabs>
-          <w:tab w:val="num" w:pos="1080"/>
-        </w:tabs>
-        <w:ind w:left="1080" w:hanging="360"/>
-      </w:pPr>
-      <w:rPr>
-        <w:rFonts w:ascii="OpenSymbol" w:hAnsi="OpenSymbol" w:cs="OpenSymbol" w:hint="default"/>
-        <w:rFonts w:cs="OpenSymbol"/>
+          <w:tab w:pos="1080" w:val="num"/>
+        </w:tabs>
+        <w:ind w:hanging="360" w:left="1080"/>
+      </w:pPr>
+      <w:rPr>
+        <w:rFonts w:ascii="OpenSymbol" w:cs="OpenSymbol" w:hAnsi="OpenSymbol" w:hint="default"/>
       </w:rPr>
     </w:lvl>
     <w:lvl w:ilvl="2">
@@ -2223,13 +2140,12 @@
       <w:lvlJc w:val="left"/>
       <w:pPr>
         <w:tabs>
-          <w:tab w:val="num" w:pos="1440"/>
-        </w:tabs>
-        <w:ind w:left="1440" w:hanging="360"/>
-      </w:pPr>
-      <w:rPr>
-        <w:rFonts w:ascii="OpenSymbol" w:hAnsi="OpenSymbol" w:cs="OpenSymbol" w:hint="default"/>
-        <w:rFonts w:cs="OpenSymbol"/>
+          <w:tab w:pos="1440" w:val="num"/>
+        </w:tabs>
+        <w:ind w:hanging="360" w:left="1440"/>
+      </w:pPr>
+      <w:rPr>
+        <w:rFonts w:ascii="OpenSymbol" w:cs="OpenSymbol" w:hAnsi="OpenSymbol" w:hint="default"/>
       </w:rPr>
     </w:lvl>
     <w:lvl w:ilvl="3">
@@ -2239,14 +2155,13 @@
       <w:lvlJc w:val="left"/>
       <w:pPr>
         <w:tabs>
-          <w:tab w:val="num" w:pos="1800"/>
-        </w:tabs>
-        <w:ind w:left="1800" w:hanging="360"/>
-      </w:pPr>
-      <w:rPr>
-        <w:rFonts w:ascii="Symbol" w:hAnsi="Symbol" w:cs="Symbol" w:hint="default"/>
+          <w:tab w:pos="1800" w:val="num"/>
+        </w:tabs>
+        <w:ind w:hanging="360" w:left="1800"/>
+      </w:pPr>
+      <w:rPr>
+        <w:rFonts w:ascii="Symbol" w:cs="Symbol" w:hAnsi="Symbol" w:hint="default"/>
         <w:b/>
-        <w:rFonts w:cs="Symbol"/>
       </w:rPr>
     </w:lvl>
     <w:lvl w:ilvl="4">
@@ -2256,13 +2171,12 @@
       <w:lvlJc w:val="left"/>
       <w:pPr>
         <w:tabs>
-          <w:tab w:val="num" w:pos="2160"/>
-        </w:tabs>
-        <w:ind w:left="2160" w:hanging="360"/>
-      </w:pPr>
-      <w:rPr>
-        <w:rFonts w:ascii="OpenSymbol" w:hAnsi="OpenSymbol" w:cs="OpenSymbol" w:hint="default"/>
-        <w:rFonts w:cs="OpenSymbol"/>
+          <w:tab w:pos="2160" w:val="num"/>
+        </w:tabs>
+        <w:ind w:hanging="360" w:left="2160"/>
+      </w:pPr>
+      <w:rPr>
+        <w:rFonts w:ascii="OpenSymbol" w:cs="OpenSymbol" w:hAnsi="OpenSymbol" w:hint="default"/>
       </w:rPr>
     </w:lvl>
     <w:lvl w:ilvl="5">
@@ -2272,13 +2186,12 @@
       <w:lvlJc w:val="left"/>
       <w:pPr>
         <w:tabs>
-          <w:tab w:val="num" w:pos="2520"/>
-        </w:tabs>
-        <w:ind w:left="2520" w:hanging="360"/>
-      </w:pPr>
-      <w:rPr>
-        <w:rFonts w:ascii="OpenSymbol" w:hAnsi="OpenSymbol" w:cs="OpenSymbol" w:hint="default"/>
-        <w:rFonts w:cs="OpenSymbol"/>
+          <w:tab w:pos="2520" w:val="num"/>
+        </w:tabs>
+        <w:ind w:hanging="360" w:left="2520"/>
+      </w:pPr>
+      <w:rPr>
+        <w:rFonts w:ascii="OpenSymbol" w:cs="OpenSymbol" w:hAnsi="OpenSymbol" w:hint="default"/>
       </w:rPr>
     </w:lvl>
     <w:lvl w:ilvl="6">
@@ -2288,14 +2201,13 @@
       <w:lvlJc w:val="left"/>
       <w:pPr>
         <w:tabs>
-          <w:tab w:val="num" w:pos="2880"/>
-        </w:tabs>
-        <w:ind w:left="2880" w:hanging="360"/>
-      </w:pPr>
-      <w:rPr>
-        <w:rFonts w:ascii="Symbol" w:hAnsi="Symbol" w:cs="Symbol" w:hint="default"/>
+          <w:tab w:pos="2880" w:val="num"/>
+        </w:tabs>
+        <w:ind w:hanging="360" w:left="2880"/>
+      </w:pPr>
+      <w:rPr>
+        <w:rFonts w:ascii="Symbol" w:cs="Symbol" w:hAnsi="Symbol" w:hint="default"/>
         <w:b/>
-        <w:rFonts w:cs="Symbol"/>
       </w:rPr>
     </w:lvl>
     <w:lvl w:ilvl="7">
@@ -2305,13 +2217,12 @@
       <w:lvlJc w:val="left"/>
       <w:pPr>
         <w:tabs>
-          <w:tab w:val="num" w:pos="3240"/>
-        </w:tabs>
-        <w:ind w:left="3240" w:hanging="360"/>
-      </w:pPr>
-      <w:rPr>
-        <w:rFonts w:ascii="OpenSymbol" w:hAnsi="OpenSymbol" w:cs="OpenSymbol" w:hint="default"/>
-        <w:rFonts w:cs="OpenSymbol"/>
+          <w:tab w:pos="3240" w:val="num"/>
+        </w:tabs>
+        <w:ind w:hanging="360" w:left="3240"/>
+      </w:pPr>
+      <w:rPr>
+        <w:rFonts w:ascii="OpenSymbol" w:cs="OpenSymbol" w:hAnsi="OpenSymbol" w:hint="default"/>
       </w:rPr>
     </w:lvl>
     <w:lvl w:ilvl="8">
@@ -2321,13 +2232,12 @@
       <w:lvlJc w:val="left"/>
       <w:pPr>
         <w:tabs>
-          <w:tab w:val="num" w:pos="3600"/>
-        </w:tabs>
-        <w:ind w:left="3600" w:hanging="360"/>
-      </w:pPr>
-      <w:rPr>
-        <w:rFonts w:ascii="OpenSymbol" w:hAnsi="OpenSymbol" w:cs="OpenSymbol" w:hint="default"/>
-        <w:rFonts w:cs="OpenSymbol"/>
+          <w:tab w:pos="3600" w:val="num"/>
+        </w:tabs>
+        <w:ind w:hanging="360" w:left="3600"/>
+      </w:pPr>
+      <w:rPr>
+        <w:rFonts w:ascii="OpenSymbol" w:cs="OpenSymbol" w:hAnsi="OpenSymbol" w:hint="default"/>
       </w:rPr>
     </w:lvl>
   </w:abstractNum>
@@ -2339,14 +2249,13 @@
       <w:lvlJc w:val="left"/>
       <w:pPr>
         <w:tabs>
-          <w:tab w:val="num" w:pos="720"/>
-        </w:tabs>
-        <w:ind w:left="720" w:hanging="360"/>
-      </w:pPr>
-      <w:rPr>
-        <w:rFonts w:ascii="Symbol" w:hAnsi="Symbol" w:cs="Symbol" w:hint="default"/>
+          <w:tab w:pos="720" w:val="num"/>
+        </w:tabs>
+        <w:ind w:hanging="360" w:left="720"/>
+      </w:pPr>
+      <w:rPr>
+        <w:rFonts w:ascii="Symbol" w:cs="Symbol" w:hAnsi="Symbol" w:hint="default"/>
         <w:b/>
-        <w:rFonts w:cs="Symbol"/>
       </w:rPr>
     </w:lvl>
     <w:lvl w:ilvl="1">
@@ -2356,13 +2265,12 @@
       <w:lvlJc w:val="left"/>
       <w:pPr>
         <w:tabs>
-          <w:tab w:val="num" w:pos="1080"/>
-        </w:tabs>
-        <w:ind w:left="1080" w:hanging="360"/>
-      </w:pPr>
-      <w:rPr>
-        <w:rFonts w:ascii="OpenSymbol" w:hAnsi="OpenSymbol" w:cs="OpenSymbol" w:hint="default"/>
-        <w:rFonts w:cs="OpenSymbol"/>
+          <w:tab w:pos="1080" w:val="num"/>
+        </w:tabs>
+        <w:ind w:hanging="360" w:left="1080"/>
+      </w:pPr>
+      <w:rPr>
+        <w:rFonts w:ascii="OpenSymbol" w:cs="OpenSymbol" w:hAnsi="OpenSymbol" w:hint="default"/>
       </w:rPr>
     </w:lvl>
     <w:lvl w:ilvl="2">
@@ -2372,13 +2280,12 @@
       <w:lvlJc w:val="left"/>
       <w:pPr>
         <w:tabs>
-          <w:tab w:val="num" w:pos="1440"/>
-        </w:tabs>
-        <w:ind w:left="1440" w:hanging="360"/>
-      </w:pPr>
-      <w:rPr>
-        <w:rFonts w:ascii="OpenSymbol" w:hAnsi="OpenSymbol" w:cs="OpenSymbol" w:hint="default"/>
-        <w:rFonts w:cs="OpenSymbol"/>
+          <w:tab w:pos="1440" w:val="num"/>
+        </w:tabs>
+        <w:ind w:hanging="360" w:left="1440"/>
+      </w:pPr>
+      <w:rPr>
+        <w:rFonts w:ascii="OpenSymbol" w:cs="OpenSymbol" w:hAnsi="OpenSymbol" w:hint="default"/>
       </w:rPr>
     </w:lvl>
     <w:lvl w:ilvl="3">
@@ -2388,14 +2295,13 @@
       <w:lvlJc w:val="left"/>
       <w:pPr>
         <w:tabs>
-          <w:tab w:val="num" w:pos="1800"/>
-        </w:tabs>
-        <w:ind w:left="1800" w:hanging="360"/>
-      </w:pPr>
-      <w:rPr>
-        <w:rFonts w:ascii="Symbol" w:hAnsi="Symbol" w:cs="Symbol" w:hint="default"/>
+          <w:tab w:pos="1800" w:val="num"/>
+        </w:tabs>
+        <w:ind w:hanging="360" w:left="1800"/>
+      </w:pPr>
+      <w:rPr>
+        <w:rFonts w:ascii="Symbol" w:cs="Symbol" w:hAnsi="Symbol" w:hint="default"/>
         <w:b/>
-        <w:rFonts w:cs="Symbol"/>
       </w:rPr>
     </w:lvl>
     <w:lvl w:ilvl="4">
@@ -2405,13 +2311,12 @@
       <w:lvlJc w:val="left"/>
       <w:pPr>
         <w:tabs>
-          <w:tab w:val="num" w:pos="2160"/>
-        </w:tabs>
-        <w:ind w:left="2160" w:hanging="360"/>
-      </w:pPr>
-      <w:rPr>
-        <w:rFonts w:ascii="OpenSymbol" w:hAnsi="OpenSymbol" w:cs="OpenSymbol" w:hint="default"/>
-        <w:rFonts w:cs="OpenSymbol"/>
+          <w:tab w:pos="2160" w:val="num"/>
+        </w:tabs>
+        <w:ind w:hanging="360" w:left="2160"/>
+      </w:pPr>
+      <w:rPr>
+        <w:rFonts w:ascii="OpenSymbol" w:cs="OpenSymbol" w:hAnsi="OpenSymbol" w:hint="default"/>
       </w:rPr>
     </w:lvl>
     <w:lvl w:ilvl="5">
@@ -2421,13 +2326,12 @@
       <w:lvlJc w:val="left"/>
       <w:pPr>
         <w:tabs>
-          <w:tab w:val="num" w:pos="2520"/>
-        </w:tabs>
-        <w:ind w:left="2520" w:hanging="360"/>
-      </w:pPr>
-      <w:rPr>
-        <w:rFonts w:ascii="OpenSymbol" w:hAnsi="OpenSymbol" w:cs="OpenSymbol" w:hint="default"/>
-        <w:rFonts w:cs="OpenSymbol"/>
+          <w:tab w:pos="2520" w:val="num"/>
+        </w:tabs>
+        <w:ind w:hanging="360" w:left="2520"/>
+      </w:pPr>
+      <w:rPr>
+        <w:rFonts w:ascii="OpenSymbol" w:cs="OpenSymbol" w:hAnsi="OpenSymbol" w:hint="default"/>
       </w:rPr>
     </w:lvl>
     <w:lvl w:ilvl="6">
@@ -2437,14 +2341,13 @@
       <w:lvlJc w:val="left"/>
       <w:pPr>
         <w:tabs>
-          <w:tab w:val="num" w:pos="2880"/>
-        </w:tabs>
-        <w:ind w:left="2880" w:hanging="360"/>
-      </w:pPr>
-      <w:rPr>
-        <w:rFonts w:ascii="Symbol" w:hAnsi="Symbol" w:cs="Symbol" w:hint="default"/>
+          <w:tab w:pos="2880" w:val="num"/>
+        </w:tabs>
+        <w:ind w:hanging="360" w:left="2880"/>
+      </w:pPr>
+      <w:rPr>
+        <w:rFonts w:ascii="Symbol" w:cs="Symbol" w:hAnsi="Symbol" w:hint="default"/>
         <w:b/>
-        <w:rFonts w:cs="Symbol"/>
       </w:rPr>
     </w:lvl>
     <w:lvl w:ilvl="7">
@@ -2454,13 +2357,12 @@
       <w:lvlJc w:val="left"/>
       <w:pPr>
         <w:tabs>
-          <w:tab w:val="num" w:pos="3240"/>
-        </w:tabs>
-        <w:ind w:left="3240" w:hanging="360"/>
-      </w:pPr>
-      <w:rPr>
-        <w:rFonts w:ascii="OpenSymbol" w:hAnsi="OpenSymbol" w:cs="OpenSymbol" w:hint="default"/>
-        <w:rFonts w:cs="OpenSymbol"/>
+          <w:tab w:pos="3240" w:val="num"/>
+        </w:tabs>
+        <w:ind w:hanging="360" w:left="3240"/>
+      </w:pPr>
+      <w:rPr>
+        <w:rFonts w:ascii="OpenSymbol" w:cs="OpenSymbol" w:hAnsi="OpenSymbol" w:hint="default"/>
       </w:rPr>
     </w:lvl>
     <w:lvl w:ilvl="8">
@@ -2470,13 +2372,12 @@
       <w:lvlJc w:val="left"/>
       <w:pPr>
         <w:tabs>
-          <w:tab w:val="num" w:pos="3600"/>
-        </w:tabs>
-        <w:ind w:left="3600" w:hanging="360"/>
-      </w:pPr>
-      <w:rPr>
-        <w:rFonts w:ascii="OpenSymbol" w:hAnsi="OpenSymbol" w:cs="OpenSymbol" w:hint="default"/>
-        <w:rFonts w:cs="OpenSymbol"/>
+          <w:tab w:pos="3600" w:val="num"/>
+        </w:tabs>
+        <w:ind w:hanging="360" w:left="3600"/>
+      </w:pPr>
+      <w:rPr>
+        <w:rFonts w:ascii="OpenSymbol" w:cs="OpenSymbol" w:hAnsi="OpenSymbol" w:hint="default"/>
       </w:rPr>
     </w:lvl>
   </w:abstractNum>
@@ -2488,7 +2389,7 @@
       <w:lvlText w:val=""/>
       <w:lvlJc w:val="left"/>
       <w:pPr>
-        <w:ind w:left="432" w:hanging="432"/>
+        <w:ind w:hanging="432" w:left="432"/>
       </w:pPr>
     </w:lvl>
     <w:lvl w:ilvl="1">
@@ -2498,7 +2399,7 @@
       <w:lvlText w:val=""/>
       <w:lvlJc w:val="left"/>
       <w:pPr>
-        <w:ind w:left="576" w:hanging="576"/>
+        <w:ind w:hanging="576" w:left="576"/>
       </w:pPr>
     </w:lvl>
     <w:lvl w:ilvl="2">
@@ -2508,7 +2409,7 @@
       <w:lvlText w:val=""/>
       <w:lvlJc w:val="left"/>
       <w:pPr>
-        <w:ind w:left="720" w:hanging="720"/>
+        <w:ind w:hanging="720" w:left="720"/>
       </w:pPr>
     </w:lvl>
     <w:lvl w:ilvl="3">
@@ -2518,7 +2419,7 @@
       <w:lvlText w:val=""/>
       <w:lvlJc w:val="left"/>
       <w:pPr>
-        <w:ind w:left="864" w:hanging="864"/>
+        <w:ind w:hanging="864" w:left="864"/>
       </w:pPr>
     </w:lvl>
     <w:lvl w:ilvl="4">
@@ -2528,7 +2429,7 @@
       <w:lvlText w:val=""/>
       <w:lvlJc w:val="left"/>
       <w:pPr>
-        <w:ind w:left="1008" w:hanging="1008"/>
+        <w:ind w:hanging="1008" w:left="1008"/>
       </w:pPr>
     </w:lvl>
     <w:lvl w:ilvl="5">
@@ -2538,7 +2439,7 @@
       <w:lvlText w:val=""/>
       <w:lvlJc w:val="left"/>
       <w:pPr>
-        <w:ind w:left="1152" w:hanging="1152"/>
+        <w:ind w:hanging="1152" w:left="1152"/>
       </w:pPr>
     </w:lvl>
     <w:lvl w:ilvl="6">
@@ -2548,7 +2449,7 @@
       <w:lvlText w:val=""/>
       <w:lvlJc w:val="left"/>
       <w:pPr>
-        <w:ind w:left="1296" w:hanging="1296"/>
+        <w:ind w:hanging="1296" w:left="1296"/>
       </w:pPr>
     </w:lvl>
     <w:lvl w:ilvl="7">
@@ -2558,7 +2459,7 @@
       <w:lvlText w:val=""/>
       <w:lvlJc w:val="left"/>
       <w:pPr>
-        <w:ind w:left="1440" w:hanging="1440"/>
+        <w:ind w:hanging="1440" w:left="1440"/>
       </w:pPr>
     </w:lvl>
     <w:lvl w:ilvl="8">
@@ -2568,7 +2469,7 @@
       <w:lvlText w:val=""/>
       <w:lvlJc w:val="left"/>
       <w:pPr>
-        <w:ind w:left="1584" w:hanging="1584"/>
+        <w:ind w:hanging="1584" w:left="1584"/>
       </w:pPr>
     </w:lvl>
   </w:abstractNum>
@@ -2580,14 +2481,13 @@
       <w:lvlJc w:val="left"/>
       <w:pPr>
         <w:tabs>
-          <w:tab w:val="num" w:pos="720"/>
-        </w:tabs>
-        <w:ind w:left="720" w:hanging="360"/>
-      </w:pPr>
-      <w:rPr>
-        <w:rFonts w:ascii="Symbol" w:hAnsi="Symbol" w:cs="Symbol" w:hint="default"/>
+          <w:tab w:pos="720" w:val="num"/>
+        </w:tabs>
+        <w:ind w:hanging="360" w:left="720"/>
+      </w:pPr>
+      <w:rPr>
+        <w:rFonts w:ascii="Symbol" w:cs="Symbol" w:hAnsi="Symbol" w:hint="default"/>
         <w:b/>
-        <w:rFonts w:cs="Symbol"/>
       </w:rPr>
     </w:lvl>
     <w:lvl w:ilvl="1">
@@ -2597,13 +2497,12 @@
       <w:lvlJc w:val="left"/>
       <w:pPr>
         <w:tabs>
-          <w:tab w:val="num" w:pos="1080"/>
-        </w:tabs>
-        <w:ind w:left="1080" w:hanging="360"/>
-      </w:pPr>
-      <w:rPr>
-        <w:rFonts w:ascii="OpenSymbol" w:hAnsi="OpenSymbol" w:cs="OpenSymbol" w:hint="default"/>
-        <w:rFonts w:cs="OpenSymbol"/>
+          <w:tab w:pos="1080" w:val="num"/>
+        </w:tabs>
+        <w:ind w:hanging="360" w:left="1080"/>
+      </w:pPr>
+      <w:rPr>
+        <w:rFonts w:ascii="OpenSymbol" w:cs="OpenSymbol" w:hAnsi="OpenSymbol" w:hint="default"/>
       </w:rPr>
     </w:lvl>
     <w:lvl w:ilvl="2">
@@ -2613,13 +2512,12 @@
       <w:lvlJc w:val="left"/>
       <w:pPr>
         <w:tabs>
-          <w:tab w:val="num" w:pos="1440"/>
-        </w:tabs>
-        <w:ind w:left="1440" w:hanging="360"/>
-      </w:pPr>
-      <w:rPr>
-        <w:rFonts w:ascii="OpenSymbol" w:hAnsi="OpenSymbol" w:cs="OpenSymbol" w:hint="default"/>
-        <w:rFonts w:cs="OpenSymbol"/>
+          <w:tab w:pos="1440" w:val="num"/>
+        </w:tabs>
+        <w:ind w:hanging="360" w:left="1440"/>
+      </w:pPr>
+      <w:rPr>
+        <w:rFonts w:ascii="OpenSymbol" w:cs="OpenSymbol" w:hAnsi="OpenSymbol" w:hint="default"/>
       </w:rPr>
     </w:lvl>
     <w:lvl w:ilvl="3">
@@ -2629,14 +2527,13 @@
       <w:lvlJc w:val="left"/>
       <w:pPr>
         <w:tabs>
-          <w:tab w:val="num" w:pos="1800"/>
-        </w:tabs>
-        <w:ind w:left="1800" w:hanging="360"/>
-      </w:pPr>
-      <w:rPr>
-        <w:rFonts w:ascii="Symbol" w:hAnsi="Symbol" w:cs="Symbol" w:hint="default"/>
+          <w:tab w:pos="1800" w:val="num"/>
+        </w:tabs>
+        <w:ind w:hanging="360" w:left="1800"/>
+      </w:pPr>
+      <w:rPr>
+        <w:rFonts w:ascii="Symbol" w:cs="Symbol" w:hAnsi="Symbol" w:hint="default"/>
         <w:b/>
-        <w:rFonts w:cs="Symbol"/>
       </w:rPr>
     </w:lvl>
     <w:lvl w:ilvl="4">
@@ -2646,13 +2543,12 @@
       <w:lvlJc w:val="left"/>
       <w:pPr>
         <w:tabs>
-          <w:tab w:val="num" w:pos="2160"/>
-        </w:tabs>
-        <w:ind w:left="2160" w:hanging="360"/>
-      </w:pPr>
-      <w:rPr>
-        <w:rFonts w:ascii="OpenSymbol" w:hAnsi="OpenSymbol" w:cs="OpenSymbol" w:hint="default"/>
-        <w:rFonts w:cs="OpenSymbol"/>
+          <w:tab w:pos="2160" w:val="num"/>
+        </w:tabs>
+        <w:ind w:hanging="360" w:left="2160"/>
+      </w:pPr>
+      <w:rPr>
+        <w:rFonts w:ascii="OpenSymbol" w:cs="OpenSymbol" w:hAnsi="OpenSymbol" w:hint="default"/>
       </w:rPr>
     </w:lvl>
     <w:lvl w:ilvl="5">
@@ -2662,13 +2558,12 @@
       <w:lvlJc w:val="left"/>
       <w:pPr>
         <w:tabs>
-          <w:tab w:val="num" w:pos="2520"/>
-        </w:tabs>
-        <w:ind w:left="2520" w:hanging="360"/>
-      </w:pPr>
-      <w:rPr>
-        <w:rFonts w:ascii="OpenSymbol" w:hAnsi="OpenSymbol" w:cs="OpenSymbol" w:hint="default"/>
-        <w:rFonts w:cs="OpenSymbol"/>
+          <w:tab w:pos="2520" w:val="num"/>
+        </w:tabs>
+        <w:ind w:hanging="360" w:left="2520"/>
+      </w:pPr>
+      <w:rPr>
+        <w:rFonts w:ascii="OpenSymbol" w:cs="OpenSymbol" w:hAnsi="OpenSymbol" w:hint="default"/>
       </w:rPr>
     </w:lvl>
     <w:lvl w:ilvl="6">
@@ -2678,14 +2573,13 @@
       <w:lvlJc w:val="left"/>
       <w:pPr>
         <w:tabs>
-          <w:tab w:val="num" w:pos="2880"/>
-        </w:tabs>
-        <w:ind w:left="2880" w:hanging="360"/>
-      </w:pPr>
-      <w:rPr>
-        <w:rFonts w:ascii="Symbol" w:hAnsi="Symbol" w:cs="Symbol" w:hint="default"/>
+          <w:tab w:pos="2880" w:val="num"/>
+        </w:tabs>
+        <w:ind w:hanging="360" w:left="2880"/>
+      </w:pPr>
+      <w:rPr>
+        <w:rFonts w:ascii="Symbol" w:cs="Symbol" w:hAnsi="Symbol" w:hint="default"/>
         <w:b/>
-        <w:rFonts w:cs="Symbol"/>
       </w:rPr>
     </w:lvl>
     <w:lvl w:ilvl="7">
@@ -2695,13 +2589,12 @@
       <w:lvlJc w:val="left"/>
       <w:pPr>
         <w:tabs>
-          <w:tab w:val="num" w:pos="3240"/>
-        </w:tabs>
-        <w:ind w:left="3240" w:hanging="360"/>
-      </w:pPr>
-      <w:rPr>
-        <w:rFonts w:ascii="OpenSymbol" w:hAnsi="OpenSymbol" w:cs="OpenSymbol" w:hint="default"/>
-        <w:rFonts w:cs="OpenSymbol"/>
+          <w:tab w:pos="3240" w:val="num"/>
+        </w:tabs>
+        <w:ind w:hanging="360" w:left="3240"/>
+      </w:pPr>
+      <w:rPr>
+        <w:rFonts w:ascii="OpenSymbol" w:cs="OpenSymbol" w:hAnsi="OpenSymbol" w:hint="default"/>
       </w:rPr>
     </w:lvl>
     <w:lvl w:ilvl="8">
@@ -2711,13 +2604,12 @@
       <w:lvlJc w:val="left"/>
       <w:pPr>
         <w:tabs>
-          <w:tab w:val="num" w:pos="3600"/>
-        </w:tabs>
-        <w:ind w:left="3600" w:hanging="360"/>
-      </w:pPr>
-      <w:rPr>
-        <w:rFonts w:ascii="OpenSymbol" w:hAnsi="OpenSymbol" w:cs="OpenSymbol" w:hint="default"/>
-        <w:rFonts w:cs="OpenSymbol"/>
+          <w:tab w:pos="3600" w:val="num"/>
+        </w:tabs>
+        <w:ind w:hanging="360" w:left="3600"/>
+      </w:pPr>
+      <w:rPr>
+        <w:rFonts w:ascii="OpenSymbol" w:cs="OpenSymbol" w:hAnsi="OpenSymbol" w:hint="default"/>
       </w:rPr>
     </w:lvl>
   </w:abstractNum>
@@ -2729,9 +2621,9 @@
       <w:lvlJc w:val="left"/>
       <w:pPr>
         <w:tabs>
-          <w:tab w:val="num" w:pos="720"/>
-        </w:tabs>
-        <w:ind w:left="720" w:hanging="360"/>
+          <w:tab w:pos="720" w:val="num"/>
+        </w:tabs>
+        <w:ind w:hanging="360" w:left="720"/>
       </w:pPr>
     </w:lvl>
     <w:lvl w:ilvl="1">
@@ -2741,9 +2633,9 @@
       <w:lvlJc w:val="left"/>
       <w:pPr>
         <w:tabs>
-          <w:tab w:val="num" w:pos="1080"/>
-        </w:tabs>
-        <w:ind w:left="1080" w:hanging="360"/>
+          <w:tab w:pos="1080" w:val="num"/>
+        </w:tabs>
+        <w:ind w:hanging="360" w:left="1080"/>
       </w:pPr>
     </w:lvl>
     <w:lvl w:ilvl="2">
@@ -2753,9 +2645,9 @@
       <w:lvlJc w:val="left"/>
       <w:pPr>
         <w:tabs>
-          <w:tab w:val="num" w:pos="1440"/>
-        </w:tabs>
-        <w:ind w:left="1440" w:hanging="360"/>
+          <w:tab w:pos="1440" w:val="num"/>
+        </w:tabs>
+        <w:ind w:hanging="360" w:left="1440"/>
       </w:pPr>
     </w:lvl>
     <w:lvl w:ilvl="3">
@@ -2765,9 +2657,9 @@
       <w:lvlJc w:val="left"/>
       <w:pPr>
         <w:tabs>
-          <w:tab w:val="num" w:pos="1800"/>
-        </w:tabs>
-        <w:ind w:left="1800" w:hanging="360"/>
+          <w:tab w:pos="1800" w:val="num"/>
+        </w:tabs>
+        <w:ind w:hanging="360" w:left="1800"/>
       </w:pPr>
     </w:lvl>
     <w:lvl w:ilvl="4">
@@ -2777,9 +2669,9 @@
       <w:lvlJc w:val="left"/>
       <w:pPr>
         <w:tabs>
-          <w:tab w:val="num" w:pos="2160"/>
-        </w:tabs>
-        <w:ind w:left="2160" w:hanging="360"/>
+          <w:tab w:pos="2160" w:val="num"/>
+        </w:tabs>
+        <w:ind w:hanging="360" w:left="2160"/>
       </w:pPr>
     </w:lvl>
     <w:lvl w:ilvl="5">
@@ -2789,9 +2681,9 @@
       <w:lvlJc w:val="left"/>
       <w:pPr>
         <w:tabs>
-          <w:tab w:val="num" w:pos="2520"/>
-        </w:tabs>
-        <w:ind w:left="2520" w:hanging="360"/>
+          <w:tab w:pos="2520" w:val="num"/>
+        </w:tabs>
+        <w:ind w:hanging="360" w:left="2520"/>
       </w:pPr>
     </w:lvl>
     <w:lvl w:ilvl="6">
@@ -2801,9 +2693,9 @@
       <w:lvlJc w:val="left"/>
       <w:pPr>
         <w:tabs>
-          <w:tab w:val="num" w:pos="2880"/>
-        </w:tabs>
-        <w:ind w:left="2880" w:hanging="360"/>
+          <w:tab w:pos="2880" w:val="num"/>
+        </w:tabs>
+        <w:ind w:hanging="360" w:left="2880"/>
       </w:pPr>
     </w:lvl>
     <w:lvl w:ilvl="7">
@@ -2813,9 +2705,9 @@
       <w:lvlJc w:val="left"/>
       <w:pPr>
         <w:tabs>
-          <w:tab w:val="num" w:pos="3240"/>
-        </w:tabs>
-        <w:ind w:left="3240" w:hanging="360"/>
+          <w:tab w:pos="3240" w:val="num"/>
+        </w:tabs>
+        <w:ind w:hanging="360" w:left="3240"/>
       </w:pPr>
     </w:lvl>
     <w:lvl w:ilvl="8">
@@ -2825,9 +2717,9 @@
       <w:lvlJc w:val="left"/>
       <w:pPr>
         <w:tabs>
-          <w:tab w:val="num" w:pos="3600"/>
-        </w:tabs>
-        <w:ind w:left="3600" w:hanging="360"/>
+          <w:tab w:pos="3600" w:val="num"/>
+        </w:tabs>
+        <w:ind w:hanging="360" w:left="3600"/>
       </w:pPr>
     </w:lvl>
   </w:abstractNum>
@@ -2839,14 +2731,13 @@
       <w:lvlJc w:val="left"/>
       <w:pPr>
         <w:tabs>
-          <w:tab w:val="num" w:pos="709"/>
-        </w:tabs>
-        <w:ind w:left="709" w:hanging="360"/>
-      </w:pPr>
-      <w:rPr>
-        <w:rFonts w:ascii="Symbol" w:hAnsi="Symbol" w:cs="Symbol" w:hint="default"/>
+          <w:tab w:pos="709" w:val="num"/>
+        </w:tabs>
+        <w:ind w:hanging="360" w:left="709"/>
+      </w:pPr>
+      <w:rPr>
+        <w:rFonts w:ascii="Symbol" w:cs="Symbol" w:hAnsi="Symbol" w:hint="default"/>
         <w:b/>
-        <w:rFonts w:cs="Symbol"/>
       </w:rPr>
     </w:lvl>
     <w:lvl w:ilvl="1">
@@ -2856,13 +2747,12 @@
       <w:lvlJc w:val="left"/>
       <w:pPr>
         <w:tabs>
-          <w:tab w:val="num" w:pos="1069"/>
-        </w:tabs>
-        <w:ind w:left="1069" w:hanging="360"/>
-      </w:pPr>
-      <w:rPr>
-        <w:rFonts w:ascii="OpenSymbol" w:hAnsi="OpenSymbol" w:cs="OpenSymbol" w:hint="default"/>
-        <w:rFonts w:cs="OpenSymbol"/>
+          <w:tab w:pos="1069" w:val="num"/>
+        </w:tabs>
+        <w:ind w:hanging="360" w:left="1069"/>
+      </w:pPr>
+      <w:rPr>
+        <w:rFonts w:ascii="OpenSymbol" w:cs="OpenSymbol" w:hAnsi="OpenSymbol" w:hint="default"/>
       </w:rPr>
     </w:lvl>
     <w:lvl w:ilvl="2">
@@ -2872,13 +2762,12 @@
       <w:lvlJc w:val="left"/>
       <w:pPr>
         <w:tabs>
-          <w:tab w:val="num" w:pos="1429"/>
-        </w:tabs>
-        <w:ind w:left="1429" w:hanging="360"/>
-      </w:pPr>
-      <w:rPr>
-        <w:rFonts w:ascii="OpenSymbol" w:hAnsi="OpenSymbol" w:cs="OpenSymbol" w:hint="default"/>
-        <w:rFonts w:cs="OpenSymbol"/>
+          <w:tab w:pos="1429" w:val="num"/>
+        </w:tabs>
+        <w:ind w:hanging="360" w:left="1429"/>
+      </w:pPr>
+      <w:rPr>
+        <w:rFonts w:ascii="OpenSymbol" w:cs="OpenSymbol" w:hAnsi="OpenSymbol" w:hint="default"/>
       </w:rPr>
     </w:lvl>
     <w:lvl w:ilvl="3">
@@ -2888,14 +2777,13 @@
       <w:lvlJc w:val="left"/>
       <w:pPr>
         <w:tabs>
-          <w:tab w:val="num" w:pos="1789"/>
-        </w:tabs>
-        <w:ind w:left="1789" w:hanging="360"/>
-      </w:pPr>
-      <w:rPr>
-        <w:rFonts w:ascii="Symbol" w:hAnsi="Symbol" w:cs="Symbol" w:hint="default"/>
+          <w:tab w:pos="1789" w:val="num"/>
+        </w:tabs>
+        <w:ind w:hanging="360" w:left="1789"/>
+      </w:pPr>
+      <w:rPr>
+        <w:rFonts w:ascii="Symbol" w:cs="Symbol" w:hAnsi="Symbol" w:hint="default"/>
         <w:b/>
-        <w:rFonts w:cs="Symbol"/>
       </w:rPr>
     </w:lvl>
     <w:lvl w:ilvl="4">
@@ -2905,13 +2793,12 @@
       <w:lvlJc w:val="left"/>
       <w:pPr>
         <w:tabs>
-          <w:tab w:val="num" w:pos="2149"/>
-        </w:tabs>
-        <w:ind w:left="2149" w:hanging="360"/>
-      </w:pPr>
-      <w:rPr>
-        <w:rFonts w:ascii="OpenSymbol" w:hAnsi="OpenSymbol" w:cs="OpenSymbol" w:hint="default"/>
-        <w:rFonts w:cs="OpenSymbol"/>
+          <w:tab w:pos="2149" w:val="num"/>
+        </w:tabs>
+        <w:ind w:hanging="360" w:left="2149"/>
+      </w:pPr>
+      <w:rPr>
+        <w:rFonts w:ascii="OpenSymbol" w:cs="OpenSymbol" w:hAnsi="OpenSymbol" w:hint="default"/>
       </w:rPr>
     </w:lvl>
     <w:lvl w:ilvl="5">
@@ -2921,13 +2808,12 @@
       <w:lvlJc w:val="left"/>
       <w:pPr>
         <w:tabs>
-          <w:tab w:val="num" w:pos="2509"/>
-        </w:tabs>
-        <w:ind w:left="2509" w:hanging="360"/>
-      </w:pPr>
-      <w:rPr>
-        <w:rFonts w:ascii="OpenSymbol" w:hAnsi="OpenSymbol" w:cs="OpenSymbol" w:hint="default"/>
-        <w:rFonts w:cs="OpenSymbol"/>
+          <w:tab w:pos="2509" w:val="num"/>
+        </w:tabs>
+        <w:ind w:hanging="360" w:left="2509"/>
+      </w:pPr>
+      <w:rPr>
+        <w:rFonts w:ascii="OpenSymbol" w:cs="OpenSymbol" w:hAnsi="OpenSymbol" w:hint="default"/>
       </w:rPr>
     </w:lvl>
     <w:lvl w:ilvl="6">
@@ -2937,14 +2823,13 @@
       <w:lvlJc w:val="left"/>
       <w:pPr>
         <w:tabs>
-          <w:tab w:val="num" w:pos="2869"/>
-        </w:tabs>
-        <w:ind w:left="2869" w:hanging="360"/>
-      </w:pPr>
-      <w:rPr>
-        <w:rFonts w:ascii="Symbol" w:hAnsi="Symbol" w:cs="Symbol" w:hint="default"/>
+          <w:tab w:pos="2869" w:val="num"/>
+        </w:tabs>
+        <w:ind w:hanging="360" w:left="2869"/>
+      </w:pPr>
+      <w:rPr>
+        <w:rFonts w:ascii="Symbol" w:cs="Symbol" w:hAnsi="Symbol" w:hint="default"/>
         <w:b/>
-        <w:rFonts w:cs="Symbol"/>
       </w:rPr>
     </w:lvl>
     <w:lvl w:ilvl="7">
@@ -2954,13 +2839,12 @@
       <w:lvlJc w:val="left"/>
       <w:pPr>
         <w:tabs>
-          <w:tab w:val="num" w:pos="3229"/>
-        </w:tabs>
-        <w:ind w:left="3229" w:hanging="360"/>
-      </w:pPr>
-      <w:rPr>
-        <w:rFonts w:ascii="OpenSymbol" w:hAnsi="OpenSymbol" w:cs="OpenSymbol" w:hint="default"/>
-        <w:rFonts w:cs="OpenSymbol"/>
+          <w:tab w:pos="3229" w:val="num"/>
+        </w:tabs>
+        <w:ind w:hanging="360" w:left="3229"/>
+      </w:pPr>
+      <w:rPr>
+        <w:rFonts w:ascii="OpenSymbol" w:cs="OpenSymbol" w:hAnsi="OpenSymbol" w:hint="default"/>
       </w:rPr>
     </w:lvl>
     <w:lvl w:ilvl="8">
@@ -2970,13 +2854,12 @@
       <w:lvlJc w:val="left"/>
       <w:pPr>
         <w:tabs>
-          <w:tab w:val="num" w:pos="3589"/>
-        </w:tabs>
-        <w:ind w:left="3589" w:hanging="360"/>
-      </w:pPr>
-      <w:rPr>
-        <w:rFonts w:ascii="OpenSymbol" w:hAnsi="OpenSymbol" w:cs="OpenSymbol" w:hint="default"/>
-        <w:rFonts w:cs="OpenSymbol"/>
+          <w:tab w:pos="3589" w:val="num"/>
+        </w:tabs>
+        <w:ind w:hanging="360" w:left="3589"/>
+      </w:pPr>
+      <w:rPr>
+        <w:rFonts w:ascii="OpenSymbol" w:cs="OpenSymbol" w:hAnsi="OpenSymbol" w:hint="default"/>
       </w:rPr>
     </w:lvl>
   </w:abstractNum>
@@ -2988,9 +2871,9 @@
       <w:lvlJc w:val="left"/>
       <w:pPr>
         <w:tabs>
-          <w:tab w:val="num" w:pos="1418"/>
-        </w:tabs>
-        <w:ind w:left="1418" w:hanging="360"/>
+          <w:tab w:pos="1418" w:val="num"/>
+        </w:tabs>
+        <w:ind w:hanging="360" w:left="1418"/>
       </w:pPr>
     </w:lvl>
     <w:lvl w:ilvl="1">
@@ -3000,9 +2883,9 @@
       <w:lvlJc w:val="left"/>
       <w:pPr>
         <w:tabs>
-          <w:tab w:val="num" w:pos="1778"/>
-        </w:tabs>
-        <w:ind w:left="1778" w:hanging="360"/>
+          <w:tab w:pos="1778" w:val="num"/>
+        </w:tabs>
+        <w:ind w:hanging="360" w:left="1778"/>
       </w:pPr>
     </w:lvl>
     <w:lvl w:ilvl="2">
@@ -3012,9 +2895,9 @@
       <w:lvlJc w:val="left"/>
       <w:pPr>
         <w:tabs>
-          <w:tab w:val="num" w:pos="2138"/>
-        </w:tabs>
-        <w:ind w:left="2138" w:hanging="360"/>
+          <w:tab w:pos="2138" w:val="num"/>
+        </w:tabs>
+        <w:ind w:hanging="360" w:left="2138"/>
       </w:pPr>
     </w:lvl>
     <w:lvl w:ilvl="3">
@@ -3024,9 +2907,9 @@
       <w:lvlJc w:val="left"/>
       <w:pPr>
         <w:tabs>
-          <w:tab w:val="num" w:pos="2498"/>
-        </w:tabs>
-        <w:ind w:left="2498" w:hanging="360"/>
+          <w:tab w:pos="2498" w:val="num"/>
+        </w:tabs>
+        <w:ind w:hanging="360" w:left="2498"/>
       </w:pPr>
     </w:lvl>
     <w:lvl w:ilvl="4">
@@ -3036,9 +2919,9 @@
       <w:lvlJc w:val="left"/>
       <w:pPr>
         <w:tabs>
-          <w:tab w:val="num" w:pos="2858"/>
-        </w:tabs>
-        <w:ind w:left="2858" w:hanging="360"/>
+          <w:tab w:pos="2858" w:val="num"/>
+        </w:tabs>
+        <w:ind w:hanging="360" w:left="2858"/>
       </w:pPr>
     </w:lvl>
     <w:lvl w:ilvl="5">
@@ -3048,9 +2931,9 @@
       <w:lvlJc w:val="left"/>
       <w:pPr>
         <w:tabs>
-          <w:tab w:val="num" w:pos="3218"/>
-        </w:tabs>
-        <w:ind w:left="3218" w:hanging="360"/>
+          <w:tab w:pos="3218" w:val="num"/>
+        </w:tabs>
+        <w:ind w:hanging="360" w:left="3218"/>
       </w:pPr>
     </w:lvl>
     <w:lvl w:ilvl="6">
@@ -3060,9 +2943,9 @@
       <w:lvlJc w:val="left"/>
       <w:pPr>
         <w:tabs>
-          <w:tab w:val="num" w:pos="3578"/>
-        </w:tabs>
-        <w:ind w:left="3578" w:hanging="360"/>
+          <w:tab w:pos="3578" w:val="num"/>
+        </w:tabs>
+        <w:ind w:hanging="360" w:left="3578"/>
       </w:pPr>
     </w:lvl>
     <w:lvl w:ilvl="7">
@@ -3072,9 +2955,9 @@
       <w:lvlJc w:val="left"/>
       <w:pPr>
         <w:tabs>
-          <w:tab w:val="num" w:pos="3938"/>
-        </w:tabs>
-        <w:ind w:left="3938" w:hanging="360"/>
+          <w:tab w:pos="3938" w:val="num"/>
+        </w:tabs>
+        <w:ind w:hanging="360" w:left="3938"/>
       </w:pPr>
     </w:lvl>
     <w:lvl w:ilvl="8">
@@ -3084,9 +2967,9 @@
       <w:lvlJc w:val="left"/>
       <w:pPr>
         <w:tabs>
-          <w:tab w:val="num" w:pos="4298"/>
-        </w:tabs>
-        <w:ind w:left="4298" w:hanging="360"/>
+          <w:tab w:pos="4298" w:val="num"/>
+        </w:tabs>
+        <w:ind w:hanging="360" w:left="4298"/>
       </w:pPr>
     </w:lvl>
   </w:abstractNum>
@@ -3098,14 +2981,13 @@
       <w:lvlJc w:val="left"/>
       <w:pPr>
         <w:tabs>
-          <w:tab w:val="num" w:pos="720"/>
-        </w:tabs>
-        <w:ind w:left="720" w:hanging="360"/>
-      </w:pPr>
-      <w:rPr>
-        <w:rFonts w:ascii="Symbol" w:hAnsi="Symbol" w:cs="Symbol" w:hint="default"/>
+          <w:tab w:pos="720" w:val="num"/>
+        </w:tabs>
+        <w:ind w:hanging="360" w:left="720"/>
+      </w:pPr>
+      <w:rPr>
+        <w:rFonts w:ascii="Symbol" w:cs="Symbol" w:hAnsi="Symbol" w:hint="default"/>
         <w:b/>
-        <w:rFonts w:cs="Symbol"/>
       </w:rPr>
     </w:lvl>
     <w:lvl w:ilvl="1">
@@ -3115,13 +2997,12 @@
       <w:lvlJc w:val="left"/>
       <w:pPr>
         <w:tabs>
-          <w:tab w:val="num" w:pos="1080"/>
-        </w:tabs>
-        <w:ind w:left="1080" w:hanging="360"/>
-      </w:pPr>
-      <w:rPr>
-        <w:rFonts w:ascii="OpenSymbol" w:hAnsi="OpenSymbol" w:cs="OpenSymbol" w:hint="default"/>
-        <w:rFonts w:cs="OpenSymbol"/>
+          <w:tab w:pos="1080" w:val="num"/>
+        </w:tabs>
+        <w:ind w:hanging="360" w:left="1080"/>
+      </w:pPr>
+      <w:rPr>
+        <w:rFonts w:ascii="OpenSymbol" w:cs="OpenSymbol" w:hAnsi="OpenSymbol" w:hint="default"/>
       </w:rPr>
     </w:lvl>
     <w:lvl w:ilvl="2">
@@ -3131,13 +3012,12 @@
       <w:lvlJc w:val="left"/>
       <w:pPr>
         <w:tabs>
-          <w:tab w:val="num" w:pos="1440"/>
-        </w:tabs>
-        <w:ind w:left="1440" w:hanging="360"/>
-      </w:pPr>
-      <w:rPr>
-        <w:rFonts w:ascii="OpenSymbol" w:hAnsi="OpenSymbol" w:cs="OpenSymbol" w:hint="default"/>
-        <w:rFonts w:cs="OpenSymbol"/>
+          <w:tab w:pos="1440" w:val="num"/>
+        </w:tabs>
+        <w:ind w:hanging="360" w:left="1440"/>
+      </w:pPr>
+      <w:rPr>
+        <w:rFonts w:ascii="OpenSymbol" w:cs="OpenSymbol" w:hAnsi="OpenSymbol" w:hint="default"/>
       </w:rPr>
     </w:lvl>
     <w:lvl w:ilvl="3">
@@ -3147,14 +3027,13 @@
       <w:lvlJc w:val="left"/>
       <w:pPr>
         <w:tabs>
-          <w:tab w:val="num" w:pos="1800"/>
-        </w:tabs>
-        <w:ind w:left="1800" w:hanging="360"/>
-      </w:pPr>
-      <w:rPr>
-        <w:rFonts w:ascii="Symbol" w:hAnsi="Symbol" w:cs="Symbol" w:hint="default"/>
+          <w:tab w:pos="1800" w:val="num"/>
+        </w:tabs>
+        <w:ind w:hanging="360" w:left="1800"/>
+      </w:pPr>
+      <w:rPr>
+        <w:rFonts w:ascii="Symbol" w:cs="Symbol" w:hAnsi="Symbol" w:hint="default"/>
         <w:b/>
-        <w:rFonts w:cs="Symbol"/>
       </w:rPr>
     </w:lvl>
     <w:lvl w:ilvl="4">
@@ -3164,13 +3043,12 @@
       <w:lvlJc w:val="left"/>
       <w:pPr>
         <w:tabs>
-          <w:tab w:val="num" w:pos="2160"/>
-        </w:tabs>
-        <w:ind w:left="2160" w:hanging="360"/>
-      </w:pPr>
-      <w:rPr>
-        <w:rFonts w:ascii="OpenSymbol" w:hAnsi="OpenSymbol" w:cs="OpenSymbol" w:hint="default"/>
-        <w:rFonts w:cs="OpenSymbol"/>
+          <w:tab w:pos="2160" w:val="num"/>
+        </w:tabs>
+        <w:ind w:hanging="360" w:left="2160"/>
+      </w:pPr>
+      <w:rPr>
+        <w:rFonts w:ascii="OpenSymbol" w:cs="OpenSymbol" w:hAnsi="OpenSymbol" w:hint="default"/>
       </w:rPr>
     </w:lvl>
     <w:lvl w:ilvl="5">
@@ -3180,13 +3058,12 @@
       <w:lvlJc w:val="left"/>
       <w:pPr>
         <w:tabs>
-          <w:tab w:val="num" w:pos="2520"/>
-        </w:tabs>
-        <w:ind w:left="2520" w:hanging="360"/>
-      </w:pPr>
-      <w:rPr>
-        <w:rFonts w:ascii="OpenSymbol" w:hAnsi="OpenSymbol" w:cs="OpenSymbol" w:hint="default"/>
-        <w:rFonts w:cs="OpenSymbol"/>
+          <w:tab w:pos="2520" w:val="num"/>
+        </w:tabs>
+        <w:ind w:hanging="360" w:left="2520"/>
+      </w:pPr>
+      <w:rPr>
+        <w:rFonts w:ascii="OpenSymbol" w:cs="OpenSymbol" w:hAnsi="OpenSymbol" w:hint="default"/>
       </w:rPr>
     </w:lvl>
     <w:lvl w:ilvl="6">
@@ -3196,14 +3073,13 @@
       <w:lvlJc w:val="left"/>
       <w:pPr>
         <w:tabs>
-          <w:tab w:val="num" w:pos="2880"/>
-        </w:tabs>
-        <w:ind w:left="2880" w:hanging="360"/>
-      </w:pPr>
-      <w:rPr>
-        <w:rFonts w:ascii="Symbol" w:hAnsi="Symbol" w:cs="Symbol" w:hint="default"/>
+          <w:tab w:pos="2880" w:val="num"/>
+        </w:tabs>
+        <w:ind w:hanging="360" w:left="2880"/>
+      </w:pPr>
+      <w:rPr>
+        <w:rFonts w:ascii="Symbol" w:cs="Symbol" w:hAnsi="Symbol" w:hint="default"/>
         <w:b/>
-        <w:rFonts w:cs="Symbol"/>
       </w:rPr>
     </w:lvl>
     <w:lvl w:ilvl="7">
@@ -3213,13 +3089,12 @@
       <w:lvlJc w:val="left"/>
       <w:pPr>
         <w:tabs>
-          <w:tab w:val="num" w:pos="3240"/>
-        </w:tabs>
-        <w:ind w:left="3240" w:hanging="360"/>
-      </w:pPr>
-      <w:rPr>
-        <w:rFonts w:ascii="OpenSymbol" w:hAnsi="OpenSymbol" w:cs="OpenSymbol" w:hint="default"/>
-        <w:rFonts w:cs="OpenSymbol"/>
+          <w:tab w:pos="3240" w:val="num"/>
+        </w:tabs>
+        <w:ind w:hanging="360" w:left="3240"/>
+      </w:pPr>
+      <w:rPr>
+        <w:rFonts w:ascii="OpenSymbol" w:cs="OpenSymbol" w:hAnsi="OpenSymbol" w:hint="default"/>
       </w:rPr>
     </w:lvl>
     <w:lvl w:ilvl="8">
@@ -3229,13 +3104,12 @@
       <w:lvlJc w:val="left"/>
       <w:pPr>
         <w:tabs>
-          <w:tab w:val="num" w:pos="3600"/>
-        </w:tabs>
-        <w:ind w:left="3600" w:hanging="360"/>
-      </w:pPr>
-      <w:rPr>
-        <w:rFonts w:ascii="OpenSymbol" w:hAnsi="OpenSymbol" w:cs="OpenSymbol" w:hint="default"/>
-        <w:rFonts w:cs="OpenSymbol"/>
+          <w:tab w:pos="3600" w:val="num"/>
+        </w:tabs>
+        <w:ind w:hanging="360" w:left="3600"/>
+      </w:pPr>
+      <w:rPr>
+        <w:rFonts w:ascii="OpenSymbol" w:cs="OpenSymbol" w:hAnsi="OpenSymbol" w:hint="default"/>
       </w:rPr>
     </w:lvl>
   </w:abstractNum>
@@ -3248,9 +3122,9 @@
       <w:lvlJc w:val="left"/>
       <w:pPr>
         <w:tabs>
-          <w:tab w:val="num" w:pos="432"/>
-        </w:tabs>
-        <w:ind w:left="432" w:hanging="432"/>
+          <w:tab w:pos="432" w:val="num"/>
+        </w:tabs>
+        <w:ind w:hanging="432" w:left="432"/>
       </w:pPr>
     </w:lvl>
     <w:lvl w:ilvl="1">
@@ -3261,9 +3135,9 @@
       <w:lvlJc w:val="left"/>
       <w:pPr>
         <w:tabs>
-          <w:tab w:val="num" w:pos="576"/>
-        </w:tabs>
-        <w:ind w:left="576" w:hanging="576"/>
+          <w:tab w:pos="576" w:val="num"/>
+        </w:tabs>
+        <w:ind w:hanging="576" w:left="576"/>
       </w:pPr>
     </w:lvl>
     <w:lvl w:ilvl="2">
@@ -3274,9 +3148,9 @@
       <w:lvlJc w:val="left"/>
       <w:pPr>
         <w:tabs>
-          <w:tab w:val="num" w:pos="720"/>
-        </w:tabs>
-        <w:ind w:left="720" w:hanging="720"/>
+          <w:tab w:pos="720" w:val="num"/>
+        </w:tabs>
+        <w:ind w:hanging="720" w:left="720"/>
       </w:pPr>
     </w:lvl>
     <w:lvl w:ilvl="3">
@@ -3287,9 +3161,9 @@
       <w:lvlJc w:val="left"/>
       <w:pPr>
         <w:tabs>
-          <w:tab w:val="num" w:pos="864"/>
-        </w:tabs>
-        <w:ind w:left="864" w:hanging="864"/>
+          <w:tab w:pos="864" w:val="num"/>
+        </w:tabs>
+        <w:ind w:hanging="864" w:left="864"/>
       </w:pPr>
     </w:lvl>
     <w:lvl w:ilvl="4">
@@ -3300,9 +3174,9 @@
       <w:lvlJc w:val="left"/>
       <w:pPr>
         <w:tabs>
-          <w:tab w:val="num" w:pos="1008"/>
-        </w:tabs>
-        <w:ind w:left="1008" w:hanging="1008"/>
+          <w:tab w:pos="1008" w:val="num"/>
+        </w:tabs>
+        <w:ind w:hanging="1008" w:left="1008"/>
       </w:pPr>
     </w:lvl>
     <w:lvl w:ilvl="5">
@@ -3313,9 +3187,9 @@
       <w:lvlJc w:val="left"/>
       <w:pPr>
         <w:tabs>
-          <w:tab w:val="num" w:pos="1152"/>
-        </w:tabs>
-        <w:ind w:left="1152" w:hanging="1152"/>
+          <w:tab w:pos="1152" w:val="num"/>
+        </w:tabs>
+        <w:ind w:hanging="1152" w:left="1152"/>
       </w:pPr>
     </w:lvl>
     <w:lvl w:ilvl="6">
@@ -3326,9 +3200,9 @@
       <w:lvlJc w:val="left"/>
       <w:pPr>
         <w:tabs>
-          <w:tab w:val="num" w:pos="1296"/>
-        </w:tabs>
-        <w:ind w:left="1296" w:hanging="1296"/>
+          <w:tab w:pos="1296" w:val="num"/>
+        </w:tabs>
+        <w:ind w:hanging="1296" w:left="1296"/>
       </w:pPr>
     </w:lvl>
     <w:lvl w:ilvl="7">
@@ -3339,9 +3213,9 @@
       <w:lvlJc w:val="left"/>
       <w:pPr>
         <w:tabs>
-          <w:tab w:val="num" w:pos="1440"/>
-        </w:tabs>
-        <w:ind w:left="1440" w:hanging="1440"/>
+          <w:tab w:pos="1440" w:val="num"/>
+        </w:tabs>
+        <w:ind w:hanging="1440" w:left="1440"/>
       </w:pPr>
     </w:lvl>
     <w:lvl w:ilvl="8">
@@ -3352,9 +3226,9 @@
       <w:lvlJc w:val="left"/>
       <w:pPr>
         <w:tabs>
-          <w:tab w:val="num" w:pos="1584"/>
-        </w:tabs>
-        <w:ind w:left="1584" w:hanging="1584"/>
+          <w:tab w:pos="1584" w:val="num"/>
+        </w:tabs>
+        <w:ind w:hanging="1584" w:left="1584"/>
       </w:pPr>
     </w:lvl>
   </w:abstractNum>
@@ -3401,189 +3275,33 @@
 </file>
 
 <file path=word/styles.xml><?xml version="1.0" encoding="utf-8"?>
-<w:styles xmlns:w="http://schemas.openxmlformats.org/wordprocessingml/2006/main" xmlns:w14="http://schemas.microsoft.com/office/word/2010/wordml" xmlns:mc="http://schemas.openxmlformats.org/markup-compatibility/2006" mc:Ignorable="w14">
-  <w:docDefaults>
-    <w:rPrDefault>
-      <w:rPr>
-        <w:rFonts w:ascii="Calibri" w:hAnsi="Calibri" w:eastAsia="" w:cs="" w:asciiTheme="minorHAnsi" w:cstheme="minorBidi" w:eastAsiaTheme="minorEastAsia" w:hAnsiTheme="minorHAnsi"/>
-        <w:sz w:val="22"/>
-        <w:szCs w:val="22"/>
-        <w:lang w:val="en-US" w:eastAsia="en-US" w:bidi="ar-SA"/>
-      </w:rPr>
-    </w:rPrDefault>
-    <w:pPrDefault>
-      <w:pPr>
-        <w:spacing w:lineRule="auto" w:line="276"/>
-      </w:pPr>
-    </w:pPrDefault>
-  </w:docDefaults>
-  <w:latentStyles w:defLockedState="0" w:defUIPriority="99" w:defSemiHidden="1" w:defUnhideWhenUsed="1" w:defQFormat="0" w:count="267">
-    <w:lsdException w:name="Normal" w:uiPriority="0" w:semiHidden="0" w:unhideWhenUsed="0" w:qFormat="1"/>
-    <w:lsdException w:name="heading 1" w:uiPriority="9" w:semiHidden="0" w:unhideWhenUsed="0" w:qFormat="1"/>
-    <w:lsdException w:name="heading 2" w:uiPriority="9" w:qFormat="1"/>
-    <w:lsdException w:name="heading 3" w:uiPriority="9" w:qFormat="1"/>
-    <w:lsdException w:name="heading 4" w:uiPriority="9" w:qFormat="1"/>
-    <w:lsdException w:name="heading 5" w:uiPriority="9" w:qFormat="1"/>
-    <w:lsdException w:name="heading 6" w:uiPriority="9" w:qFormat="1"/>
-    <w:lsdException w:name="heading 7" w:uiPriority="9" w:qFormat="1"/>
-    <w:lsdException w:name="heading 8" w:uiPriority="9" w:qFormat="1"/>
-    <w:lsdException w:name="heading 9" w:uiPriority="9" w:qFormat="1"/>
-    <w:lsdException w:name="toc 1" w:uiPriority="39"/>
-    <w:lsdException w:name="toc 2" w:uiPriority="39"/>
-    <w:lsdException w:name="toc 3" w:uiPriority="39"/>
-    <w:lsdException w:name="toc 4" w:uiPriority="39"/>
-    <w:lsdException w:name="toc 5" w:uiPriority="39"/>
-    <w:lsdException w:name="toc 6" w:uiPriority="39"/>
-    <w:lsdException w:name="toc 7" w:uiPriority="39"/>
-    <w:lsdException w:name="toc 8" w:uiPriority="39"/>
-    <w:lsdException w:name="toc 9" w:uiPriority="39"/>
-    <w:lsdException w:name="caption" w:uiPriority="35" w:qFormat="1"/>
-    <w:lsdException w:name="Title" w:uiPriority="10" w:semiHidden="0" w:unhideWhenUsed="0" w:qFormat="1"/>
-    <w:lsdException w:name="Default Paragraph Font" w:uiPriority="1"/>
-    <w:lsdException w:name="Subtitle" w:uiPriority="11" w:semiHidden="0" w:unhideWhenUsed="0" w:qFormat="1"/>
-    <w:lsdException w:name="Strong" w:uiPriority="22" w:semiHidden="0" w:unhideWhenUsed="0" w:qFormat="1"/>
-    <w:lsdException w:name="Emphasis" w:uiPriority="20" w:semiHidden="0" w:unhideWhenUsed="0" w:qFormat="1"/>
-    <w:lsdException w:name="Table Grid" w:uiPriority="59" w:semiHidden="0" w:unhideWhenUsed="0"/>
-    <w:lsdException w:name="Placeholder Text" w:unhideWhenUsed="0"/>
-    <w:lsdException w:name="No Spacing" w:uiPriority="1" w:semiHidden="0" w:unhideWhenUsed="0" w:qFormat="1"/>
-    <w:lsdException w:name="Light Shading" w:uiPriority="60" w:semiHidden="0" w:unhideWhenUsed="0"/>
-    <w:lsdException w:name="Light List" w:uiPriority="61" w:semiHidden="0" w:unhideWhenUsed="0"/>
-    <w:lsdException w:name="Light Grid" w:uiPriority="62" w:semiHidden="0" w:unhideWhenUsed="0"/>
-    <w:lsdException w:name="Medium Shading 1" w:uiPriority="63" w:semiHidden="0" w:unhideWhenUsed="0"/>
-    <w:lsdException w:name="Medium Shading 2" w:uiPriority="64" w:semiHidden="0" w:unhideWhenUsed="0"/>
-    <w:lsdException w:name="Medium List 1" w:uiPriority="65" w:semiHidden="0" w:unhideWhenUsed="0"/>
-    <w:lsdException w:name="Medium List 2" w:uiPriority="66" w:semiHidden="0" w:unhideWhenUsed="0"/>
-    <w:lsdException w:name="Medium Grid 1" w:uiPriority="67" w:semiHidden="0" w:unhideWhenUsed="0"/>
-    <w:lsdException w:name="Medium Grid 2" w:uiPriority="68" w:semiHidden="0" w:unhideWhenUsed="0"/>
-    <w:lsdException w:name="Medium Grid 3" w:uiPriority="69" w:semiHidden="0" w:unhideWhenUsed="0"/>
-    <w:lsdException w:name="Dark List" w:uiPriority="70" w:semiHidden="0" w:unhideWhenUsed="0"/>
-    <w:lsdException w:name="Colorful Shading" w:uiPriority="71" w:semiHidden="0" w:unhideWhenUsed="0"/>
-    <w:lsdException w:name="Colorful List" w:uiPriority="72" w:semiHidden="0" w:unhideWhenUsed="0"/>
-    <w:lsdException w:name="Colorful Grid" w:uiPriority="73" w:semiHidden="0" w:unhideWhenUsed="0"/>
-    <w:lsdException w:name="Light Shading Accent 1" w:uiPriority="60" w:semiHidden="0" w:unhideWhenUsed="0"/>
-    <w:lsdException w:name="Light List Accent 1" w:uiPriority="61" w:semiHidden="0" w:unhideWhenUsed="0"/>
-    <w:lsdException w:name="Light Grid Accent 1" w:uiPriority="62" w:semiHidden="0" w:unhideWhenUsed="0"/>
-    <w:lsdException w:name="Medium Shading 1 Accent 1" w:uiPriority="63" w:semiHidden="0" w:unhideWhenUsed="0"/>
-    <w:lsdException w:name="Medium Shading 2 Accent 1" w:uiPriority="64" w:semiHidden="0" w:unhideWhenUsed="0"/>
-    <w:lsdException w:name="Medium List 1 Accent 1" w:uiPriority="65" w:semiHidden="0" w:unhideWhenUsed="0"/>
-    <w:lsdException w:name="Revision" w:unhideWhenUsed="0"/>
-    <w:lsdException w:name="List Paragraph" w:uiPriority="34" w:semiHidden="0" w:unhideWhenUsed="0" w:qFormat="1"/>
-    <w:lsdException w:name="Quote" w:uiPriority="29" w:semiHidden="0" w:unhideWhenUsed="0" w:qFormat="1"/>
-    <w:lsdException w:name="Intense Quote" w:uiPriority="30" w:semiHidden="0" w:unhideWhenUsed="0" w:qFormat="1"/>
-    <w:lsdException w:name="Medium List 2 Accent 1" w:uiPriority="66" w:semiHidden="0" w:unhideWhenUsed="0"/>
-    <w:lsdException w:name="Medium Grid 1 Accent 1" w:uiPriority="67" w:semiHidden="0" w:unhideWhenUsed="0"/>
-    <w:lsdException w:name="Medium Grid 2 Accent 1" w:uiPriority="68" w:semiHidden="0" w:unhideWhenUsed="0"/>
-    <w:lsdException w:name="Medium Grid 3 Accent 1" w:uiPriority="69" w:semiHidden="0" w:unhideWhenUsed="0"/>
-    <w:lsdException w:name="Dark List Accent 1" w:uiPriority="70" w:semiHidden="0" w:unhideWhenUsed="0"/>
-    <w:lsdException w:name="Colorful Shading Accent 1" w:uiPriority="71" w:semiHidden="0" w:unhideWhenUsed="0"/>
-    <w:lsdException w:name="Colorful List Accent 1" w:uiPriority="72" w:semiHidden="0" w:unhideWhenUsed="0"/>
-    <w:lsdException w:name="Colorful Grid Accent 1" w:uiPriority="73" w:semiHidden="0" w:unhideWhenUsed="0"/>
-    <w:lsdException w:name="Light Shading Accent 2" w:uiPriority="60" w:semiHidden="0" w:unhideWhenUsed="0"/>
-    <w:lsdException w:name="Light List Accent 2" w:uiPriority="61" w:semiHidden="0" w:unhideWhenUsed="0"/>
-    <w:lsdException w:name="Light Grid Accent 2" w:uiPriority="62" w:semiHidden="0" w:unhideWhenUsed="0"/>
-    <w:lsdException w:name="Medium Shading 1 Accent 2" w:uiPriority="63" w:semiHidden="0" w:unhideWhenUsed="0"/>
-    <w:lsdException w:name="Medium Shading 2 Accent 2" w:uiPriority="64" w:semiHidden="0" w:unhideWhenUsed="0"/>
-    <w:lsdException w:name="Medium List 1 Accent 2" w:uiPriority="65" w:semiHidden="0" w:unhideWhenUsed="0"/>
-    <w:lsdException w:name="Medium List 2 Accent 2" w:uiPriority="66" w:semiHidden="0" w:unhideWhenUsed="0"/>
-    <w:lsdException w:name="Medium Grid 1 Accent 2" w:uiPriority="67" w:semiHidden="0" w:unhideWhenUsed="0"/>
-    <w:lsdException w:name="Medium Grid 2 Accent 2" w:uiPriority="68" w:semiHidden="0" w:unhideWhenUsed="0"/>
-    <w:lsdException w:name="Medium Grid 3 Accent 2" w:uiPriority="69" w:semiHidden="0" w:unhideWhenUsed="0"/>
-    <w:lsdException w:name="Dark List Accent 2" w:uiPriority="70" w:semiHidden="0" w:unhideWhenUsed="0"/>
-    <w:lsdException w:name="Colorful Shading Accent 2" w:uiPriority="71" w:semiHidden="0" w:unhideWhenUsed="0"/>
-    <w:lsdException w:name="Colorful List Accent 2" w:uiPriority="72" w:semiHidden="0" w:unhideWhenUsed="0"/>
-    <w:lsdException w:name="Colorful Grid Accent 2" w:uiPriority="73" w:semiHidden="0" w:unhideWhenUsed="0"/>
-    <w:lsdException w:name="Light Shading Accent 3" w:uiPriority="60" w:semiHidden="0" w:unhideWhenUsed="0"/>
-    <w:lsdException w:name="Light List Accent 3" w:uiPriority="61" w:semiHidden="0" w:unhideWhenUsed="0"/>
-    <w:lsdException w:name="Light Grid Accent 3" w:uiPriority="62" w:semiHidden="0" w:unhideWhenUsed="0"/>
-    <w:lsdException w:name="Medium Shading 1 Accent 3" w:uiPriority="63" w:semiHidden="0" w:unhideWhenUsed="0"/>
-    <w:lsdException w:name="Medium Shading 2 Accent 3" w:uiPriority="64" w:semiHidden="0" w:unhideWhenUsed="0"/>
-    <w:lsdException w:name="Medium List 1 Accent 3" w:uiPriority="65" w:semiHidden="0" w:unhideWhenUsed="0"/>
-    <w:lsdException w:name="Medium List 2 Accent 3" w:uiPriority="66" w:semiHidden="0" w:unhideWhenUsed="0"/>
-    <w:lsdException w:name="Medium Grid 1 Accent 3" w:uiPriority="67" w:semiHidden="0" w:unhideWhenUsed="0"/>
-    <w:lsdException w:name="Medium Grid 2 Accent 3" w:uiPriority="68" w:semiHidden="0" w:unhideWhenUsed="0"/>
-    <w:lsdException w:name="Medium Grid 3 Accent 3" w:uiPriority="69" w:semiHidden="0" w:unhideWhenUsed="0"/>
-    <w:lsdException w:name="Dark List Accent 3" w:uiPriority="70" w:semiHidden="0" w:unhideWhenUsed="0"/>
-    <w:lsdException w:name="Colorful Shading Accent 3" w:uiPriority="71" w:semiHidden="0" w:unhideWhenUsed="0"/>
-    <w:lsdException w:name="Colorful List Accent 3" w:uiPriority="72" w:semiHidden="0" w:unhideWhenUsed="0"/>
-    <w:lsdException w:name="Colorful Grid Accent 3" w:uiPriority="73" w:semiHidden="0" w:unhideWhenUsed="0"/>
-    <w:lsdException w:name="Light Shading Accent 4" w:uiPriority="60" w:semiHidden="0" w:unhideWhenUsed="0"/>
-    <w:lsdException w:name="Light List Accent 4" w:uiPriority="61" w:semiHidden="0" w:unhideWhenUsed="0"/>
-    <w:lsdException w:name="Light Grid Accent 4" w:uiPriority="62" w:semiHidden="0" w:unhideWhenUsed="0"/>
-    <w:lsdException w:name="Medium Shading 1 Accent 4" w:uiPriority="63" w:semiHidden="0" w:unhideWhenUsed="0"/>
-    <w:lsdException w:name="Medium Shading 2 Accent 4" w:uiPriority="64" w:semiHidden="0" w:unhideWhenUsed="0"/>
-    <w:lsdException w:name="Medium List 1 Accent 4" w:uiPriority="65" w:semiHidden="0" w:unhideWhenUsed="0"/>
-    <w:lsdException w:name="Medium List 2 Accent 4" w:uiPriority="66" w:semiHidden="0" w:unhideWhenUsed="0"/>
-    <w:lsdException w:name="Medium Grid 1 Accent 4" w:uiPriority="67" w:semiHidden="0" w:unhideWhenUsed="0"/>
-    <w:lsdException w:name="Medium Grid 2 Accent 4" w:uiPriority="68" w:semiHidden="0" w:unhideWhenUsed="0"/>
-    <w:lsdException w:name="Medium Grid 3 Accent 4" w:uiPriority="69" w:semiHidden="0" w:unhideWhenUsed="0"/>
-    <w:lsdException w:name="Dark List Accent 4" w:uiPriority="70" w:semiHidden="0" w:unhideWhenUsed="0"/>
-    <w:lsdException w:name="Colorful Shading Accent 4" w:uiPriority="71" w:semiHidden="0" w:unhideWhenUsed="0"/>
-    <w:lsdException w:name="Colorful List Accent 4" w:uiPriority="72" w:semiHidden="0" w:unhideWhenUsed="0"/>
-    <w:lsdException w:name="Colorful Grid Accent 4" w:uiPriority="73" w:semiHidden="0" w:unhideWhenUsed="0"/>
-    <w:lsdException w:name="Light Shading Accent 5" w:uiPriority="60" w:semiHidden="0" w:unhideWhenUsed="0"/>
-    <w:lsdException w:name="Light List Accent 5" w:uiPriority="61" w:semiHidden="0" w:unhideWhenUsed="0"/>
-    <w:lsdException w:name="Light Grid Accent 5" w:uiPriority="62" w:semiHidden="0" w:unhideWhenUsed="0"/>
-    <w:lsdException w:name="Medium Shading 1 Accent 5" w:uiPriority="63" w:semiHidden="0" w:unhideWhenUsed="0"/>
-    <w:lsdException w:name="Medium Shading 2 Accent 5" w:uiPriority="64" w:semiHidden="0" w:unhideWhenUsed="0"/>
-    <w:lsdException w:name="Medium List 1 Accent 5" w:uiPriority="65" w:semiHidden="0" w:unhideWhenUsed="0"/>
-    <w:lsdException w:name="Medium List 2 Accent 5" w:uiPriority="66" w:semiHidden="0" w:unhideWhenUsed="0"/>
-    <w:lsdException w:name="Medium Grid 1 Accent 5" w:uiPriority="67" w:semiHidden="0" w:unhideWhenUsed="0"/>
-    <w:lsdException w:name="Medium Grid 2 Accent 5" w:uiPriority="68" w:semiHidden="0" w:unhideWhenUsed="0"/>
-    <w:lsdException w:name="Medium Grid 3 Accent 5" w:uiPriority="69" w:semiHidden="0" w:unhideWhenUsed="0"/>
-    <w:lsdException w:name="Dark List Accent 5" w:uiPriority="70" w:semiHidden="0" w:unhideWhenUsed="0"/>
-    <w:lsdException w:name="Colorful Shading Accent 5" w:uiPriority="71" w:semiHidden="0" w:unhideWhenUsed="0"/>
-    <w:lsdException w:name="Colorful List Accent 5" w:uiPriority="72" w:semiHidden="0" w:unhideWhenUsed="0"/>
-    <w:lsdException w:name="Colorful Grid Accent 5" w:uiPriority="73" w:semiHidden="0" w:unhideWhenUsed="0"/>
-    <w:lsdException w:name="Light Shading Accent 6" w:uiPriority="60" w:semiHidden="0" w:unhideWhenUsed="0"/>
-    <w:lsdException w:name="Light List Accent 6" w:uiPriority="61" w:semiHidden="0" w:unhideWhenUsed="0"/>
-    <w:lsdException w:name="Light Grid Accent 6" w:uiPriority="62" w:semiHidden="0" w:unhideWhenUsed="0"/>
-    <w:lsdException w:name="Medium Shading 1 Accent 6" w:uiPriority="63" w:semiHidden="0" w:unhideWhenUsed="0"/>
-    <w:lsdException w:name="Medium Shading 2 Accent 6" w:uiPriority="64" w:semiHidden="0" w:unhideWhenUsed="0"/>
-    <w:lsdException w:name="Medium List 1 Accent 6" w:uiPriority="65" w:semiHidden="0" w:unhideWhenUsed="0"/>
-    <w:lsdException w:name="Medium List 2 Accent 6" w:uiPriority="66" w:semiHidden="0" w:unhideWhenUsed="0"/>
-    <w:lsdException w:name="Medium Grid 1 Accent 6" w:uiPriority="67" w:semiHidden="0" w:unhideWhenUsed="0"/>
-    <w:lsdException w:name="Medium Grid 2 Accent 6" w:uiPriority="68" w:semiHidden="0" w:unhideWhenUsed="0"/>
-    <w:lsdException w:name="Medium Grid 3 Accent 6" w:uiPriority="69" w:semiHidden="0" w:unhideWhenUsed="0"/>
-    <w:lsdException w:name="Dark List Accent 6" w:uiPriority="70" w:semiHidden="0" w:unhideWhenUsed="0"/>
-    <w:lsdException w:name="Colorful Shading Accent 6" w:uiPriority="71" w:semiHidden="0" w:unhideWhenUsed="0"/>
-    <w:lsdException w:name="Colorful List Accent 6" w:uiPriority="72" w:semiHidden="0" w:unhideWhenUsed="0"/>
-    <w:lsdException w:name="Colorful Grid Accent 6" w:uiPriority="73" w:semiHidden="0" w:unhideWhenUsed="0"/>
-    <w:lsdException w:name="Subtle Emphasis" w:uiPriority="19" w:semiHidden="0" w:unhideWhenUsed="0" w:qFormat="1"/>
-    <w:lsdException w:name="Intense Emphasis" w:uiPriority="21" w:semiHidden="0" w:unhideWhenUsed="0" w:qFormat="1"/>
-    <w:lsdException w:name="Subtle Reference" w:uiPriority="31" w:semiHidden="0" w:unhideWhenUsed="0" w:qFormat="1"/>
-    <w:lsdException w:name="Intense Reference" w:uiPriority="32" w:semiHidden="0" w:unhideWhenUsed="0" w:qFormat="1"/>
-    <w:lsdException w:name="Book Title" w:uiPriority="33" w:semiHidden="0" w:unhideWhenUsed="0" w:qFormat="1"/>
-    <w:lsdException w:name="Bibliography" w:uiPriority="37"/>
-    <w:lsdException w:name="TOC Heading" w:uiPriority="39" w:qFormat="1"/>
-  </w:latentStyles>
-  <w:style w:type="paragraph" w:styleId="Normal" w:default="1">
-    <w:name w:val="Normal"/>
-    <w:qFormat/>
+<w:styles xmlns:w="http://schemas.openxmlformats.org/wordprocessingml/2006/main">
+  <w:style w:styleId="style0" w:type="paragraph">
+    <w:name w:val="Default Style"/>
+    <w:next w:val="style0"/>
     <w:pPr>
       <w:widowControl/>
       <w:suppressAutoHyphens w:val="true"/>
-      <w:bidi w:val="0"/>
-      <w:spacing w:lineRule="auto" w:line="276"/>
+      <w:spacing w:line="276" w:lineRule="auto"/>
       <w:jc w:val="left"/>
     </w:pPr>
     <w:rPr>
-      <w:rFonts w:ascii="Calibri" w:hAnsi="Calibri" w:eastAsia="" w:cs="" w:asciiTheme="minorHAnsi" w:cstheme="minorBidi" w:eastAsiaTheme="minorEastAsia" w:hAnsiTheme="minorHAnsi"/>
-      <w:color w:val="auto"/>
+      <w:rFonts w:ascii="Calibri" w:cs="" w:eastAsia="" w:hAnsi="Calibri"/>
+      <w:color w:val="00000A"/>
       <w:sz w:val="22"/>
       <w:szCs w:val="22"/>
-      <w:lang w:val="en-US" w:eastAsia="en-US" w:bidi="ar-SA"/>
+      <w:lang w:bidi="ar-SA" w:eastAsia="en-US" w:val="en-US"/>
     </w:rPr>
   </w:style>
-  <w:style w:type="paragraph" w:styleId="Heading1">
+  <w:style w:styleId="style1" w:type="paragraph">
     <w:name w:val="Heading 1"/>
-    <w:basedOn w:val="Heading"/>
-    <w:qFormat/>
+    <w:basedOn w:val="style31"/>
+    <w:next w:val="style1"/>
     <w:pPr>
       <w:tabs>
-        <w:tab w:val="left" w:pos="432" w:leader="none"/>
+        <w:tab w:leader="none" w:pos="864" w:val="left"/>
       </w:tabs>
-      <w:ind w:left="432" w:hanging="432"/>
-      <w:outlineLvl w:val="0"/>
+      <w:ind w:hanging="432" w:left="432" w:right="0"/>
     </w:pPr>
     <w:rPr>
       <w:b/>
@@ -3592,16 +3310,15 @@
       <w:szCs w:val="32"/>
     </w:rPr>
   </w:style>
-  <w:style w:type="paragraph" w:styleId="Heading2">
+  <w:style w:styleId="style2" w:type="paragraph">
     <w:name w:val="Heading 2"/>
-    <w:basedOn w:val="Heading"/>
-    <w:qFormat/>
+    <w:basedOn w:val="style31"/>
+    <w:next w:val="style2"/>
     <w:pPr>
       <w:tabs>
-        <w:tab w:val="left" w:pos="576" w:leader="none"/>
+        <w:tab w:leader="none" w:pos="1152" w:val="left"/>
       </w:tabs>
-      <w:ind w:left="576" w:hanging="576"/>
-      <w:outlineLvl w:val="1"/>
+      <w:ind w:hanging="576" w:left="576" w:right="0"/>
     </w:pPr>
     <w:rPr>
       <w:b/>
@@ -3610,183 +3327,198 @@
       <w:iCs/>
     </w:rPr>
   </w:style>
-  <w:style w:type="paragraph" w:styleId="Heading3">
+  <w:style w:styleId="style3" w:type="paragraph">
     <w:name w:val="Heading 3"/>
-    <w:basedOn w:val="Heading"/>
-    <w:qFormat/>
+    <w:basedOn w:val="style31"/>
+    <w:next w:val="style3"/>
     <w:pPr>
       <w:tabs>
-        <w:tab w:val="left" w:pos="720" w:leader="none"/>
+        <w:tab w:leader="none" w:pos="1440" w:val="left"/>
       </w:tabs>
-      <w:ind w:left="720" w:hanging="720"/>
-      <w:outlineLvl w:val="2"/>
+      <w:ind w:hanging="720" w:left="720" w:right="0"/>
     </w:pPr>
     <w:rPr>
       <w:b/>
       <w:bCs/>
     </w:rPr>
   </w:style>
-  <w:style w:type="character" w:styleId="DefaultParagraphFont" w:default="1">
+  <w:style w:styleId="style15" w:type="character">
     <w:name w:val="Default Paragraph Font"/>
-    <w:uiPriority w:val="1"/>
-    <w:semiHidden/>
-    <w:unhideWhenUsed/>
-    <w:qFormat/>
+    <w:next w:val="style15"/>
     <w:rPr/>
   </w:style>
-  <w:style w:type="character" w:styleId="Bullets" w:customStyle="1">
+  <w:style w:styleId="style16" w:type="character">
     <w:name w:val="Bullets"/>
-    <w:qFormat/>
+    <w:next w:val="style16"/>
     <w:rPr>
-      <w:rFonts w:ascii="OpenSymbol" w:hAnsi="OpenSymbol" w:eastAsia="OpenSymbol" w:cs="OpenSymbol"/>
+      <w:rFonts w:ascii="OpenSymbol" w:cs="OpenSymbol" w:eastAsia="OpenSymbol" w:hAnsi="OpenSymbol"/>
     </w:rPr>
   </w:style>
-  <w:style w:type="character" w:styleId="NumberingSymbols" w:customStyle="1">
-    <w:name w:val="Numbering Symbols"/>
-    <w:qFormat/>
-    <w:rPr/>
-  </w:style>
-  <w:style w:type="character" w:styleId="BalloonTextChar" w:customStyle="1">
+  <w:style w:styleId="style17" w:type="character">
     <w:name w:val="Balloon Text Char"/>
-    <w:basedOn w:val="DefaultParagraphFont"/>
-    <w:link w:val="BalloonText"/>
-    <w:uiPriority w:val="99"/>
-    <w:semiHidden/>
-    <w:qFormat/>
-    <w:rsid w:val="00ce0342"/>
+    <w:basedOn w:val="style15"/>
+    <w:next w:val="style17"/>
     <w:rPr>
-      <w:rFonts w:ascii="Tahoma" w:hAnsi="Tahoma" w:cs="Tahoma"/>
+      <w:rFonts w:ascii="Tahoma" w:cs="Tahoma" w:hAnsi="Tahoma"/>
       <w:sz w:val="16"/>
       <w:szCs w:val="16"/>
     </w:rPr>
   </w:style>
-  <w:style w:type="character" w:styleId="InternetLink">
+  <w:style w:styleId="style18" w:type="character">
     <w:name w:val="Internet Link"/>
-    <w:basedOn w:val="DefaultParagraphFont"/>
-    <w:uiPriority w:val="99"/>
-    <w:unhideWhenUsed/>
-    <w:rsid w:val="001f24c7"/>
+    <w:basedOn w:val="style15"/>
+    <w:next w:val="style18"/>
     <w:rPr>
-      <w:color w:val="0000FF" w:themeColor="hyperlink"/>
+      <w:color w:val="0000FF"/>
+      <w:u w:val="single"/>
+      <w:lang w:bidi="zxx-" w:eastAsia="zxx-" w:val="zxx-"/>
+    </w:rPr>
+  </w:style>
+  <w:style w:styleId="style19" w:type="character">
+    <w:name w:val="FollowedHyperlink"/>
+    <w:basedOn w:val="style15"/>
+    <w:next w:val="style19"/>
+    <w:rPr>
+      <w:color w:val="800080"/>
       <w:u w:val="single"/>
     </w:rPr>
   </w:style>
-  <w:style w:type="character" w:styleId="FollowedHyperlink">
-    <w:name w:val="FollowedHyperlink"/>
-    <w:basedOn w:val="DefaultParagraphFont"/>
-    <w:uiPriority w:val="99"/>
-    <w:semiHidden/>
-    <w:unhideWhenUsed/>
-    <w:qFormat/>
-    <w:rsid w:val="0047563f"/>
-    <w:rPr>
-      <w:color w:val="800080" w:themeColor="followedHyperlink"/>
-      <w:u w:val="single"/>
-    </w:rPr>
-  </w:style>
-  <w:style w:type="character" w:styleId="ListLabel1" w:customStyle="1">
+  <w:style w:styleId="style20" w:type="character">
     <w:name w:val="ListLabel 1"/>
-    <w:qFormat/>
+    <w:next w:val="style20"/>
     <w:rPr>
       <w:rFonts w:cs="Symbol"/>
       <w:b/>
     </w:rPr>
   </w:style>
-  <w:style w:type="character" w:styleId="ListLabel2" w:customStyle="1">
+  <w:style w:styleId="style21" w:type="character">
     <w:name w:val="ListLabel 2"/>
-    <w:qFormat/>
+    <w:next w:val="style21"/>
     <w:rPr>
       <w:rFonts w:cs="OpenSymbol"/>
     </w:rPr>
   </w:style>
-  <w:style w:type="character" w:styleId="VisitedInternetLink" w:customStyle="1">
+  <w:style w:styleId="style22" w:type="character">
     <w:name w:val="Visited Internet Link"/>
+    <w:next w:val="style22"/>
     <w:rPr>
       <w:color w:val="800000"/>
       <w:u w:val="single"/>
+      <w:lang w:bidi="zxx-" w:eastAsia="zxx-" w:val="zxx-"/>
     </w:rPr>
   </w:style>
-  <w:style w:type="character" w:styleId="ListLabel3" w:customStyle="1">
+  <w:style w:styleId="style23" w:type="character">
     <w:name w:val="ListLabel 3"/>
-    <w:qFormat/>
+    <w:next w:val="style23"/>
     <w:rPr>
       <w:rFonts w:cs="Symbol"/>
       <w:b/>
     </w:rPr>
   </w:style>
-  <w:style w:type="character" w:styleId="ListLabel4" w:customStyle="1">
+  <w:style w:styleId="style24" w:type="character">
     <w:name w:val="ListLabel 4"/>
-    <w:qFormat/>
+    <w:next w:val="style24"/>
     <w:rPr>
       <w:rFonts w:cs="OpenSymbol"/>
     </w:rPr>
   </w:style>
-  <w:style w:type="character" w:styleId="ListLabel5" w:customStyle="1">
+  <w:style w:styleId="style25" w:type="character">
     <w:name w:val="ListLabel 5"/>
-    <w:qFormat/>
+    <w:next w:val="style25"/>
     <w:rPr>
       <w:rFonts w:cs="Symbol"/>
       <w:b/>
     </w:rPr>
   </w:style>
-  <w:style w:type="character" w:styleId="ListLabel6" w:customStyle="1">
+  <w:style w:styleId="style26" w:type="character">
     <w:name w:val="ListLabel 6"/>
-    <w:qFormat/>
+    <w:next w:val="style26"/>
     <w:rPr>
       <w:rFonts w:cs="OpenSymbol"/>
     </w:rPr>
   </w:style>
-  <w:style w:type="character" w:styleId="ListLabel7">
+  <w:style w:styleId="style27" w:type="character">
     <w:name w:val="ListLabel 7"/>
-    <w:qFormat/>
+    <w:next w:val="style27"/>
     <w:rPr>
       <w:rFonts w:cs="Symbol"/>
       <w:b/>
     </w:rPr>
   </w:style>
-  <w:style w:type="character" w:styleId="ListLabel8">
+  <w:style w:styleId="style28" w:type="character">
     <w:name w:val="ListLabel 8"/>
-    <w:qFormat/>
+    <w:next w:val="style28"/>
     <w:rPr>
       <w:rFonts w:cs="OpenSymbol"/>
     </w:rPr>
   </w:style>
-  <w:style w:type="paragraph" w:styleId="Heading" w:customStyle="1">
+  <w:style w:styleId="style29" w:type="character">
+    <w:name w:val="ListLabel 9"/>
+    <w:next w:val="style29"/>
+    <w:rPr>
+      <w:rFonts w:cs="Symbol"/>
+      <w:b/>
+    </w:rPr>
+  </w:style>
+  <w:style w:styleId="style30" w:type="character">
+    <w:name w:val="ListLabel 10"/>
+    <w:next w:val="style30"/>
+    <w:rPr>
+      <w:rFonts w:cs="OpenSymbol"/>
+    </w:rPr>
+  </w:style>
+  <w:style w:styleId="style31" w:type="paragraph">
     <w:name w:val="Heading"/>
-    <w:basedOn w:val="Normal1"/>
-    <w:next w:val="TextBody"/>
-    <w:qFormat/>
+    <w:next w:val="style32"/>
     <w:pPr>
       <w:keepNext/>
-      <w:spacing w:before="240" w:after="120"/>
+      <w:widowControl w:val="false"/>
+      <w:suppressAutoHyphens w:val="true"/>
+      <w:spacing w:after="120" w:before="240" w:line="276" w:lineRule="auto"/>
+      <w:contextualSpacing w:val="false"/>
     </w:pPr>
     <w:rPr>
-      <w:rFonts w:ascii="Arial" w:hAnsi="Arial"/>
+      <w:rFonts w:ascii="Arial" w:cs="Lohit Hindi" w:eastAsia="DejaVu Sans" w:hAnsi="Arial"/>
+      <w:color w:val="auto"/>
       <w:sz w:val="28"/>
       <w:szCs w:val="28"/>
+      <w:lang w:bidi="ar-SA" w:eastAsia="en-US" w:val="en-US"/>
     </w:rPr>
   </w:style>
-  <w:style w:type="paragraph" w:styleId="TextBody" w:customStyle="1">
+  <w:style w:styleId="style32" w:type="paragraph">
     <w:name w:val="Text Body"/>
-    <w:basedOn w:val="Normal1"/>
+    <w:next w:val="style32"/>
     <w:pPr>
-      <w:spacing w:before="0" w:after="120"/>
+      <w:widowControl w:val="false"/>
+      <w:suppressAutoHyphens w:val="true"/>
+      <w:spacing w:after="120" w:before="0" w:line="276" w:lineRule="auto"/>
+      <w:contextualSpacing w:val="false"/>
     </w:pPr>
-    <w:rPr/>
+    <w:rPr>
+      <w:rFonts w:ascii="Calibri" w:cs="" w:eastAsia="" w:hAnsi="Calibri"/>
+      <w:color w:val="auto"/>
+      <w:sz w:val="22"/>
+      <w:szCs w:val="22"/>
+      <w:lang w:bidi="ar-SA" w:eastAsia="en-US" w:val="en-US"/>
+    </w:rPr>
   </w:style>
-  <w:style w:type="paragraph" w:styleId="List">
+  <w:style w:styleId="style33" w:type="paragraph">
     <w:name w:val="List"/>
-    <w:basedOn w:val="TextBody"/>
+    <w:basedOn w:val="style32"/>
+    <w:next w:val="style33"/>
     <w:pPr/>
-    <w:rPr/>
+    <w:rPr>
+      <w:rFonts w:cs="Lohit Hindi"/>
+    </w:rPr>
   </w:style>
-  <w:style w:type="paragraph" w:styleId="Caption">
+  <w:style w:styleId="style34" w:type="paragraph">
     <w:name w:val="Caption"/>
-    <w:basedOn w:val="Normal"/>
-    <w:qFormat/>
+    <w:basedOn w:val="style0"/>
+    <w:next w:val="style34"/>
     <w:pPr>
       <w:suppressLineNumbers/>
-      <w:spacing w:before="120" w:after="120"/>
+      <w:spacing w:after="120" w:before="120"/>
+      <w:contextualSpacing w:val="false"/>
     </w:pPr>
     <w:rPr>
       <w:rFonts w:cs="Lucida Sans"/>
@@ -3796,390 +3528,89 @@
       <w:szCs w:val="24"/>
     </w:rPr>
   </w:style>
-  <w:style w:type="paragraph" w:styleId="Index" w:customStyle="1">
+  <w:style w:styleId="style35" w:type="paragraph">
     <w:name w:val="Index"/>
-    <w:basedOn w:val="Normal1"/>
-    <w:qFormat/>
+    <w:next w:val="style35"/>
     <w:pPr>
+      <w:widowControl w:val="false"/>
       <w:suppressLineNumbers/>
+      <w:suppressAutoHyphens w:val="true"/>
+      <w:spacing w:line="276" w:lineRule="auto"/>
     </w:pPr>
-    <w:rPr/>
+    <w:rPr>
+      <w:rFonts w:ascii="Calibri" w:cs="Lohit Hindi" w:eastAsia="" w:hAnsi="Calibri"/>
+      <w:color w:val="auto"/>
+      <w:sz w:val="22"/>
+      <w:szCs w:val="22"/>
+      <w:lang w:bidi="ar-SA" w:eastAsia="en-US" w:val="en-US"/>
+    </w:rPr>
   </w:style>
-  <w:style w:type="paragraph" w:styleId="Normal1" w:customStyle="1">
+  <w:style w:styleId="style36" w:type="paragraph">
     <w:name w:val="Normal1"/>
-    <w:qFormat/>
+    <w:next w:val="style36"/>
     <w:pPr>
       <w:widowControl w:val="false"/>
       <w:suppressAutoHyphens w:val="true"/>
-      <w:bidi w:val="0"/>
-      <w:spacing w:before="0" w:after="200" w:lineRule="auto" w:line="276"/>
+      <w:spacing w:after="200" w:before="0" w:line="276" w:lineRule="auto"/>
+      <w:contextualSpacing w:val="false"/>
       <w:jc w:val="left"/>
     </w:pPr>
     <w:rPr>
-      <w:rFonts w:ascii="Times New Roman" w:hAnsi="Times New Roman" w:eastAsia="DejaVu Sans" w:cs="Lohit Hindi"/>
+      <w:rFonts w:ascii="Times New Roman" w:cs="Lohit Hindi" w:eastAsia="DejaVu Sans" w:hAnsi="Times New Roman"/>
       <w:color w:val="00000A"/>
       <w:sz w:val="24"/>
       <w:szCs w:val="24"/>
-      <w:lang w:eastAsia="zh-CN" w:bidi="hi-IN" w:val="en-US"/>
+      <w:lang w:bidi="hi-IN" w:eastAsia="zh-CN" w:val="en-US"/>
     </w:rPr>
   </w:style>
-  <w:style w:type="paragraph" w:styleId="Caption1">
+  <w:style w:styleId="style37" w:type="paragraph">
     <w:name w:val="caption"/>
-    <w:basedOn w:val="Normal1"/>
-    <w:qFormat/>
+    <w:basedOn w:val="style36"/>
+    <w:next w:val="style37"/>
     <w:pPr>
       <w:suppressLineNumbers/>
-      <w:spacing w:before="120" w:after="120"/>
+      <w:spacing w:after="120" w:before="120"/>
+      <w:contextualSpacing w:val="false"/>
     </w:pPr>
     <w:rPr>
       <w:i/>
       <w:iCs/>
     </w:rPr>
   </w:style>
-  <w:style w:type="paragraph" w:styleId="BalloonText">
+  <w:style w:styleId="style38" w:type="paragraph">
     <w:name w:val="Balloon Text"/>
-    <w:basedOn w:val="Normal1"/>
-    <w:link w:val="BalloonTextChar"/>
-    <w:uiPriority w:val="99"/>
-    <w:semiHidden/>
-    <w:unhideWhenUsed/>
-    <w:qFormat/>
-    <w:rsid w:val="00ce0342"/>
+    <w:basedOn w:val="style36"/>
+    <w:next w:val="style38"/>
     <w:pPr>
-      <w:spacing w:lineRule="auto" w:line="240" w:before="0" w:after="0"/>
+      <w:spacing w:after="0" w:before="0" w:line="100" w:lineRule="atLeast"/>
+      <w:contextualSpacing w:val="false"/>
     </w:pPr>
     <w:rPr>
-      <w:rFonts w:ascii="Tahoma" w:hAnsi="Tahoma" w:cs="Tahoma"/>
+      <w:rFonts w:ascii="Tahoma" w:cs="Tahoma" w:hAnsi="Tahoma"/>
       <w:sz w:val="16"/>
       <w:szCs w:val="16"/>
     </w:rPr>
   </w:style>
-  <w:style w:type="paragraph" w:styleId="Quotations" w:customStyle="1">
+  <w:style w:styleId="style39" w:type="paragraph">
     <w:name w:val="Quotations"/>
-    <w:basedOn w:val="Normal1"/>
-    <w:qFormat/>
+    <w:basedOn w:val="style36"/>
+    <w:next w:val="style39"/>
     <w:pPr/>
     <w:rPr/>
   </w:style>
-  <w:style w:type="paragraph" w:styleId="Title">
+  <w:style w:styleId="style40" w:type="paragraph">
     <w:name w:val="Title"/>
-    <w:basedOn w:val="Heading"/>
-    <w:qFormat/>
+    <w:basedOn w:val="style31"/>
+    <w:next w:val="style40"/>
     <w:pPr/>
     <w:rPr/>
   </w:style>
-  <w:style w:type="paragraph" w:styleId="Subtitle">
+  <w:style w:styleId="style41" w:type="paragraph">
     <w:name w:val="Subtitle"/>
-    <w:basedOn w:val="Heading"/>
-    <w:qFormat/>
+    <w:basedOn w:val="style31"/>
+    <w:next w:val="style41"/>
     <w:pPr/>
     <w:rPr/>
   </w:style>
-  <w:style w:type="numbering" w:styleId="NoList" w:default="1">
-    <w:name w:val="No List"/>
-    <w:uiPriority w:val="99"/>
-    <w:semiHidden/>
-    <w:unhideWhenUsed/>
-  </w:style>
-  <w:style w:type="table" w:default="1" w:styleId="TableNormal">
-    <w:name w:val="Normal Table"/>
-    <w:uiPriority w:val="99"/>
-    <w:semiHidden/>
-    <w:unhideWhenUsed/>
-    <w:tblPr>
-      <w:tblInd w:w="0" w:type="dxa"/>
-      <w:tblCellMar>
-        <w:top w:w="0" w:type="dxa"/>
-        <w:left w:w="108" w:type="dxa"/>
-        <w:bottom w:w="0" w:type="dxa"/>
-        <w:right w:w="108" w:type="dxa"/>
-      </w:tblCellMar>
-    </w:tblPr>
-  </w:style>
 </w:styles>
-</file>
-
-<file path=word/theme/theme1.xml><?xml version="1.0" encoding="utf-8"?>
-<a:theme xmlns:a="http://schemas.openxmlformats.org/drawingml/2006/main" name="Office Theme">
-  <a:themeElements>
-    <a:clrScheme name="Office">
-      <a:dk1>
-        <a:sysClr val="windowText" lastClr="000000"/>
-      </a:dk1>
-      <a:lt1>
-        <a:sysClr val="window" lastClr="FFFFFF"/>
-      </a:lt1>
-      <a:dk2>
-        <a:srgbClr val="1F497D"/>
-      </a:dk2>
-      <a:lt2>
-        <a:srgbClr val="EEECE1"/>
-      </a:lt2>
-      <a:accent1>
-        <a:srgbClr val="4F81BD"/>
-      </a:accent1>
-      <a:accent2>
-        <a:srgbClr val="C0504D"/>
-      </a:accent2>
-      <a:accent3>
-        <a:srgbClr val="9BBB59"/>
-      </a:accent3>
-      <a:accent4>
-        <a:srgbClr val="8064A2"/>
-      </a:accent4>
-      <a:accent5>
-        <a:srgbClr val="4BACC6"/>
-      </a:accent5>
-      <a:accent6>
-        <a:srgbClr val="F79646"/>
-      </a:accent6>
-      <a:hlink>
-        <a:srgbClr val="0000FF"/>
-      </a:hlink>
-      <a:folHlink>
-        <a:srgbClr val="800080"/>
-      </a:folHlink>
-    </a:clrScheme>
-    <a:fontScheme name="Office">
-      <a:majorFont>
-        <a:latin typeface="Cambria"/>
-        <a:ea typeface=""/>
-        <a:cs typeface=""/>
-        <a:font script="Jpan" typeface="ＭＳ ゴシック"/>
-        <a:font script="Hang" typeface="맑은 고딕"/>
-        <a:font script="Hans" typeface="宋体"/>
-        <a:font script="Hant" typeface="新細明體"/>
-        <a:font script="Arab" typeface="Times New Roman"/>
-        <a:font script="Hebr" typeface="Times New Roman"/>
-        <a:font script="Thai" typeface="Angsana New"/>
-        <a:font script="Ethi" typeface="Nyala"/>
-        <a:font script="Beng" typeface="Vrinda"/>
-        <a:font script="Gujr" typeface="Shruti"/>
-        <a:font script="Khmr" typeface="MoolBoran"/>
-        <a:font script="Knda" typeface="Tunga"/>
-        <a:font script="Guru" typeface="Raavi"/>
-        <a:font script="Cans" typeface="Euphemia"/>
-        <a:font script="Cher" typeface="Plantagenet Cherokee"/>
-        <a:font script="Yiii" typeface="Microsoft Yi Baiti"/>
-        <a:font script="Tibt" typeface="Microsoft Himalaya"/>
-        <a:font script="Thaa" typeface="MV Boli"/>
-        <a:font script="Deva" typeface="Mangal"/>
-        <a:font script="Telu" typeface="Gautami"/>
-        <a:font script="Taml" typeface="Latha"/>
-        <a:font script="Syrc" typeface="Estrangelo Edessa"/>
-        <a:font script="Orya" typeface="Kalinga"/>
-        <a:font script="Mlym" typeface="Kartika"/>
-        <a:font script="Laoo" typeface="DokChampa"/>
-        <a:font script="Sinh" typeface="Iskoola Pota"/>
-        <a:font script="Mong" typeface="Mongolian Baiti"/>
-        <a:font script="Viet" typeface="Times New Roman"/>
-        <a:font script="Uigh" typeface="Microsoft Uighur"/>
-        <a:font script="Geor" typeface="Sylfaen"/>
-      </a:majorFont>
-      <a:minorFont>
-        <a:latin typeface="Calibri"/>
-        <a:ea typeface=""/>
-        <a:cs typeface=""/>
-        <a:font script="Jpan" typeface="ＭＳ 明朝"/>
-        <a:font script="Hang" typeface="맑은 고딕"/>
-        <a:font script="Hans" typeface="宋体"/>
-        <a:font script="Hant" typeface="新細明體"/>
-        <a:font script="Arab" typeface="Arial"/>
-        <a:font script="Hebr" typeface="Arial"/>
-        <a:font script="Thai" typeface="Cordia New"/>
-        <a:font script="Ethi" typeface="Nyala"/>
-        <a:font script="Beng" typeface="Vrinda"/>
-        <a:font script="Gujr" typeface="Shruti"/>
-        <a:font script="Khmr" typeface="DaunPenh"/>
-        <a:font script="Knda" typeface="Tunga"/>
-        <a:font script="Guru" typeface="Raavi"/>
-        <a:font script="Cans" typeface="Euphemia"/>
-        <a:font script="Cher" typeface="Plantagenet Cherokee"/>
-        <a:font script="Yiii" typeface="Microsoft Yi Baiti"/>
-        <a:font script="Tibt" typeface="Microsoft Himalaya"/>
-        <a:font script="Thaa" typeface="MV Boli"/>
-        <a:font script="Deva" typeface="Mangal"/>
-        <a:font script="Telu" typeface="Gautami"/>
-        <a:font script="Taml" typeface="Latha"/>
-        <a:font script="Syrc" typeface="Estrangelo Edessa"/>
-        <a:font script="Orya" typeface="Kalinga"/>
-        <a:font script="Mlym" typeface="Kartika"/>
-        <a:font script="Laoo" typeface="DokChampa"/>
-        <a:font script="Sinh" typeface="Iskoola Pota"/>
-        <a:font script="Mong" typeface="Mongolian Baiti"/>
-        <a:font script="Viet" typeface="Arial"/>
-        <a:font script="Uigh" typeface="Microsoft Uighur"/>
-        <a:font script="Geor" typeface="Sylfaen"/>
-      </a:minorFont>
-    </a:fontScheme>
-    <a:fmtScheme name="Office">
-      <a:fillStyleLst>
-        <a:solidFill>
-          <a:schemeClr val="phClr"/>
-        </a:solidFill>
-        <a:gradFill rotWithShape="1">
-          <a:gsLst>
-            <a:gs pos="0">
-              <a:schemeClr val="phClr">
-                <a:tint val="50000"/>
-                <a:satMod val="300000"/>
-              </a:schemeClr>
-            </a:gs>
-            <a:gs pos="35000">
-              <a:schemeClr val="phClr">
-                <a:tint val="37000"/>
-                <a:satMod val="300000"/>
-              </a:schemeClr>
-            </a:gs>
-            <a:gs pos="100000">
-              <a:schemeClr val="phClr">
-                <a:tint val="15000"/>
-                <a:satMod val="350000"/>
-              </a:schemeClr>
-            </a:gs>
-          </a:gsLst>
-          <a:lin ang="16200000" scaled="1"/>
-        </a:gradFill>
-        <a:gradFill rotWithShape="1">
-          <a:gsLst>
-            <a:gs pos="0">
-              <a:schemeClr val="phClr">
-                <a:shade val="51000"/>
-                <a:satMod val="130000"/>
-              </a:schemeClr>
-            </a:gs>
-            <a:gs pos="80000">
-              <a:schemeClr val="phClr">
-                <a:shade val="93000"/>
-                <a:satMod val="130000"/>
-              </a:schemeClr>
-            </a:gs>
-            <a:gs pos="100000">
-              <a:schemeClr val="phClr">
-                <a:shade val="94000"/>
-                <a:satMod val="135000"/>
-              </a:schemeClr>
-            </a:gs>
-          </a:gsLst>
-          <a:lin ang="16200000" scaled="0"/>
-        </a:gradFill>
-      </a:fillStyleLst>
-      <a:lnStyleLst>
-        <a:ln w="9525" cap="flat" cmpd="sng" algn="ctr">
-          <a:solidFill>
-            <a:schemeClr val="phClr">
-              <a:shade val="95000"/>
-              <a:satMod val="105000"/>
-            </a:schemeClr>
-          </a:solidFill>
-          <a:prstDash val="solid"/>
-        </a:ln>
-        <a:ln w="25400" cap="flat" cmpd="sng" algn="ctr">
-          <a:solidFill>
-            <a:schemeClr val="phClr"/>
-          </a:solidFill>
-          <a:prstDash val="solid"/>
-        </a:ln>
-        <a:ln w="38100" cap="flat" cmpd="sng" algn="ctr">
-          <a:solidFill>
-            <a:schemeClr val="phClr"/>
-          </a:solidFill>
-          <a:prstDash val="solid"/>
-        </a:ln>
-      </a:lnStyleLst>
-      <a:effectStyleLst>
-        <a:effectStyle>
-          <a:effectLst>
-            <a:outerShdw blurRad="40000" dist="20000" dir="5400000" rotWithShape="0">
-              <a:srgbClr val="000000">
-                <a:alpha val="38000"/>
-              </a:srgbClr>
-            </a:outerShdw>
-          </a:effectLst>
-        </a:effectStyle>
-        <a:effectStyle>
-          <a:effectLst>
-            <a:outerShdw blurRad="40000" dist="23000" dir="5400000" rotWithShape="0">
-              <a:srgbClr val="000000">
-                <a:alpha val="35000"/>
-              </a:srgbClr>
-            </a:outerShdw>
-          </a:effectLst>
-        </a:effectStyle>
-        <a:effectStyle>
-          <a:effectLst>
-            <a:outerShdw blurRad="40000" dist="23000" dir="5400000" rotWithShape="0">
-              <a:srgbClr val="000000">
-                <a:alpha val="35000"/>
-              </a:srgbClr>
-            </a:outerShdw>
-          </a:effectLst>
-          <a:scene3d>
-            <a:camera prst="orthographicFront">
-              <a:rot lat="0" lon="0" rev="0"/>
-            </a:camera>
-            <a:lightRig rig="threePt" dir="t">
-              <a:rot lat="0" lon="0" rev="1200000"/>
-            </a:lightRig>
-          </a:scene3d>
-          <a:sp3d>
-            <a:bevelT w="63500" h="25400"/>
-          </a:sp3d>
-        </a:effectStyle>
-      </a:effectStyleLst>
-      <a:bgFillStyleLst>
-        <a:solidFill>
-          <a:schemeClr val="phClr"/>
-        </a:solidFill>
-        <a:gradFill rotWithShape="1">
-          <a:gsLst>
-            <a:gs pos="0">
-              <a:schemeClr val="phClr">
-                <a:tint val="40000"/>
-                <a:satMod val="350000"/>
-              </a:schemeClr>
-            </a:gs>
-            <a:gs pos="40000">
-              <a:schemeClr val="phClr">
-                <a:tint val="45000"/>
-                <a:shade val="99000"/>
-                <a:satMod val="350000"/>
-              </a:schemeClr>
-            </a:gs>
-            <a:gs pos="100000">
-              <a:schemeClr val="phClr">
-                <a:shade val="20000"/>
-                <a:satMod val="255000"/>
-              </a:schemeClr>
-            </a:gs>
-          </a:gsLst>
-          <a:path path="circle">
-            <a:fillToRect l="50000" t="-80000" r="50000" b="180000"/>
-          </a:path>
-        </a:gradFill>
-        <a:gradFill rotWithShape="1">
-          <a:gsLst>
-            <a:gs pos="0">
-              <a:schemeClr val="phClr">
-                <a:tint val="80000"/>
-                <a:satMod val="300000"/>
-              </a:schemeClr>
-            </a:gs>
-            <a:gs pos="100000">
-              <a:schemeClr val="phClr">
-                <a:shade val="30000"/>
-                <a:satMod val="200000"/>
-              </a:schemeClr>
-            </a:gs>
-          </a:gsLst>
-          <a:path path="circle">
-            <a:fillToRect l="50000" t="50000" r="50000" b="50000"/>
-          </a:path>
-        </a:gradFill>
-      </a:bgFillStyleLst>
-    </a:fmtScheme>
-  </a:themeElements>
-  <a:objectDefaults/>
-  <a:extraClrSchemeLst/>
-</a:theme>
 </file>
</xml_diff>